<commit_message>
Add gif of rotation
</commit_message>
<xml_diff>
--- a/report_images/Omslag.docx
+++ b/report_images/Omslag.docx
@@ -5,25 +5,31 @@
     <w:p>
       <w:pPr>
         <w:spacing w:before="920"/>
+        <w:jc w:val="center"/>
+        <w:rPr>
+          <w:rFonts w:cs="Arial"/>
+          <w:lang w:val="en-US"/>
+        </w:rPr>
       </w:pPr>
       <w:r>
         <w:rPr>
+          <w:rFonts w:cs="Arial"/>
           <w:noProof/>
-          <w:lang w:val="sv-SE" w:eastAsia="sv-SE"/>
+          <w:lang w:eastAsia="sv-SE"/>
         </w:rPr>
         <w:drawing>
-          <wp:anchor distT="0" distB="0" distL="114300" distR="114300" simplePos="0" relativeHeight="251667456" behindDoc="1" locked="0" layoutInCell="1" allowOverlap="1" wp14:anchorId="003DDC3C" wp14:editId="6036A643">
+          <wp:anchor distT="0" distB="0" distL="114300" distR="114300" simplePos="0" relativeHeight="251660288" behindDoc="1" locked="0" layoutInCell="1" allowOverlap="1" wp14:anchorId="229CAA19" wp14:editId="6F3646D6">
             <wp:simplePos x="0" y="0"/>
-            <wp:positionH relativeFrom="leftMargin">
-              <wp:posOffset>5736178</wp:posOffset>
+            <wp:positionH relativeFrom="margin">
+              <wp:align>center</wp:align>
             </wp:positionH>
             <wp:positionV relativeFrom="topMargin">
-              <wp:posOffset>417830</wp:posOffset>
+              <wp:align>bottom</wp:align>
             </wp:positionV>
-            <wp:extent cx="1331595" cy="240665"/>
-            <wp:effectExtent l="0" t="0" r="1905" b="6985"/>
+            <wp:extent cx="825692" cy="925200"/>
+            <wp:effectExtent l="0" t="0" r="0" b="8255"/>
             <wp:wrapNone/>
-            <wp:docPr id="3" name="Bildobjekt 3" descr="English logotype for KTH Royal Institute of Technology."/>
+            <wp:docPr id="6" name="Bildobjekt 6"/>
             <wp:cNvGraphicFramePr>
               <a:graphicFrameLocks xmlns:a="http://schemas.openxmlformats.org/drawingml/2006/main" noChangeAspect="1"/>
             </wp:cNvGraphicFramePr>
@@ -31,7 +37,7 @@
               <a:graphicData uri="http://schemas.openxmlformats.org/drawingml/2006/picture">
                 <pic:pic xmlns:pic="http://schemas.openxmlformats.org/drawingml/2006/picture">
                   <pic:nvPicPr>
-                    <pic:cNvPr id="3" name="Bildobjekt 3" descr="English logotype for KTH Royal Institute of Technology."/>
+                    <pic:cNvPr id="6" name="Bildobjekt 6" descr="Logotyp för Kungliga Tekniska högskolan."/>
                     <pic:cNvPicPr/>
                   </pic:nvPicPr>
                   <pic:blipFill>
@@ -49,68 +55,7 @@
                   <pic:spPr>
                     <a:xfrm>
                       <a:off x="0" y="0"/>
-                      <a:ext cx="1331595" cy="240665"/>
-                    </a:xfrm>
-                    <a:prstGeom prst="rect">
-                      <a:avLst/>
-                    </a:prstGeom>
-                  </pic:spPr>
-                </pic:pic>
-              </a:graphicData>
-            </a:graphic>
-            <wp14:sizeRelH relativeFrom="page">
-              <wp14:pctWidth>0</wp14:pctWidth>
-            </wp14:sizeRelH>
-            <wp14:sizeRelV relativeFrom="page">
-              <wp14:pctHeight>0</wp14:pctHeight>
-            </wp14:sizeRelV>
-          </wp:anchor>
-        </w:drawing>
-      </w:r>
-      <w:r>
-        <w:rPr>
-          <w:noProof/>
-          <w:lang w:val="sv-SE" w:eastAsia="sv-SE"/>
-        </w:rPr>
-        <w:drawing>
-          <wp:anchor distT="0" distB="0" distL="114300" distR="114300" simplePos="0" relativeHeight="251660288" behindDoc="1" locked="0" layoutInCell="1" allowOverlap="1" wp14:anchorId="2B954896" wp14:editId="190E681A">
-            <wp:simplePos x="0" y="0"/>
-            <wp:positionH relativeFrom="column">
-              <wp:posOffset>-417830</wp:posOffset>
-            </wp:positionH>
-            <wp:positionV relativeFrom="topMargin">
-              <wp:posOffset>417830</wp:posOffset>
-            </wp:positionV>
-            <wp:extent cx="925200" cy="925200"/>
-            <wp:effectExtent l="0" t="0" r="8255" b="8255"/>
-            <wp:wrapNone/>
-            <wp:docPr id="6" name="Bildobjekt 6" descr="Swedish logotype for KTH Royal Institute of Technology."/>
-            <wp:cNvGraphicFramePr>
-              <a:graphicFrameLocks xmlns:a="http://schemas.openxmlformats.org/drawingml/2006/main" noChangeAspect="1"/>
-            </wp:cNvGraphicFramePr>
-            <a:graphic xmlns:a="http://schemas.openxmlformats.org/drawingml/2006/main">
-              <a:graphicData uri="http://schemas.openxmlformats.org/drawingml/2006/picture">
-                <pic:pic xmlns:pic="http://schemas.openxmlformats.org/drawingml/2006/picture">
-                  <pic:nvPicPr>
-                    <pic:cNvPr id="6" name="Bildobjekt 6" descr="Swedish logotype for KTH Royal Institute of Technology."/>
-                    <pic:cNvPicPr/>
-                  </pic:nvPicPr>
-                  <pic:blipFill>
-                    <a:blip r:embed="rId8" cstate="print">
-                      <a:extLst>
-                        <a:ext uri="{28A0092B-C50C-407E-A947-70E740481C1C}">
-                          <a14:useLocalDpi xmlns:a14="http://schemas.microsoft.com/office/drawing/2010/main" val="0"/>
-                        </a:ext>
-                      </a:extLst>
-                    </a:blip>
-                    <a:stretch>
-                      <a:fillRect/>
-                    </a:stretch>
-                  </pic:blipFill>
-                  <pic:spPr>
-                    <a:xfrm>
-                      <a:off x="0" y="0"/>
-                      <a:ext cx="925200" cy="925200"/>
+                      <a:ext cx="825692" cy="925200"/>
                     </a:xfrm>
                     <a:prstGeom prst="rect">
                       <a:avLst/>
@@ -130,58 +75,349 @@
       </w:r>
       <w:sdt>
         <w:sdtPr>
+          <w:rPr>
+            <w:rFonts w:cs="Arial"/>
+          </w:rPr>
           <w:id w:val="6960501"/>
           <w:placeholder>
-            <w:docPart w:val="72714FFEAD75403A9DF1FD106101D594"/>
+            <w:docPart w:val="25D3E67935294821B6A887715BCDD8B9"/>
           </w:placeholder>
         </w:sdtPr>
         <w:sdtContent>
+          <w:proofErr w:type="spellStart"/>
           <w:r>
-            <w:t>Degree Project</w:t>
+            <w:rPr>
+              <w:rFonts w:cs="Arial"/>
+            </w:rPr>
+            <w:t>Degree</w:t>
           </w:r>
+          <w:proofErr w:type="spellEnd"/>
           <w:r>
-            <w:t xml:space="preserve"> </w:t>
+            <w:rPr>
+              <w:rFonts w:cs="Arial"/>
+            </w:rPr>
+            <w:t xml:space="preserve"> Project in Computer Science and </w:t>
           </w:r>
+          <w:proofErr w:type="spellStart"/>
           <w:r>
-            <w:t>in Computer Science and Engineering</w:t>
+            <w:rPr>
+              <w:rFonts w:cs="Arial"/>
+            </w:rPr>
+            <w:t>Engineering</w:t>
           </w:r>
+          <w:proofErr w:type="spellEnd"/>
         </w:sdtContent>
       </w:sdt>
     </w:p>
     <w:p>
+      <w:pPr>
+        <w:jc w:val="center"/>
+        <w:rPr>
+          <w:rFonts w:cs="Arial"/>
+          <w:lang w:val="en-US"/>
+        </w:rPr>
+      </w:pPr>
       <w:sdt>
         <w:sdtPr>
+          <w:rPr>
+            <w:rFonts w:cs="Arial"/>
+          </w:rPr>
           <w:id w:val="-1173106423"/>
           <w:placeholder>
-            <w:docPart w:val="D2299DA9F98D4E54846D6F5130F195D6"/>
+            <w:docPart w:val="FE05A6057C9D49DBBF23D0EF113E59BB"/>
           </w:placeholder>
         </w:sdtPr>
         <w:sdtContent>
+          <w:proofErr w:type="spellStart"/>
           <w:r>
-            <w:t>First cycle, 15 credits</w:t>
+            <w:rPr>
+              <w:rFonts w:cs="Arial"/>
+            </w:rPr>
+            <w:t>First</w:t>
           </w:r>
+          <w:proofErr w:type="spellEnd"/>
+          <w:r>
+            <w:rPr>
+              <w:rFonts w:cs="Arial"/>
+            </w:rPr>
+            <w:t xml:space="preserve"> </w:t>
+          </w:r>
+          <w:proofErr w:type="spellStart"/>
+          <w:r>
+            <w:rPr>
+              <w:rFonts w:cs="Arial"/>
+            </w:rPr>
+            <w:t>cycle</w:t>
+          </w:r>
+          <w:proofErr w:type="spellEnd"/>
+          <w:r>
+            <w:rPr>
+              <w:rFonts w:cs="Arial"/>
+            </w:rPr>
+            <w:t xml:space="preserve">, 15 </w:t>
+          </w:r>
+          <w:proofErr w:type="spellStart"/>
+          <w:r>
+            <w:rPr>
+              <w:rFonts w:cs="Arial"/>
+            </w:rPr>
+            <w:t>credits</w:t>
+          </w:r>
+          <w:proofErr w:type="spellEnd"/>
         </w:sdtContent>
       </w:sdt>
+    </w:p>
+    <w:sdt>
+      <w:sdtPr>
+        <w:rPr>
+          <w:rFonts w:cs="Arial"/>
+        </w:rPr>
+        <w:id w:val="984667529"/>
+        <w:placeholder>
+          <w:docPart w:val="198AB62B60EB43069A84BA859CE92DE8"/>
+        </w:placeholder>
+      </w:sdtPr>
+      <w:sdtContent>
+        <w:p>
+          <w:pPr>
+            <w:pStyle w:val="Titel"/>
+            <w:spacing w:before="800"/>
+            <w:jc w:val="center"/>
+            <w:rPr>
+              <w:rFonts w:cs="Arial"/>
+              <w:lang w:val="en-US"/>
+            </w:rPr>
+          </w:pPr>
+          <w:proofErr w:type="spellStart"/>
+          <w:r>
+            <w:rPr>
+              <w:rFonts w:cs="Arial"/>
+            </w:rPr>
+            <w:t>Enhancing</w:t>
+          </w:r>
+          <w:proofErr w:type="spellEnd"/>
+          <w:r>
+            <w:rPr>
+              <w:rFonts w:cs="Arial"/>
+            </w:rPr>
+            <w:t xml:space="preserve"> </w:t>
+          </w:r>
+          <w:proofErr w:type="spellStart"/>
+          <w:r>
+            <w:rPr>
+              <w:rFonts w:cs="Arial"/>
+            </w:rPr>
+            <w:t>Virtual</w:t>
+          </w:r>
+          <w:proofErr w:type="spellEnd"/>
+          <w:r>
+            <w:rPr>
+              <w:rFonts w:cs="Arial"/>
+            </w:rPr>
+            <w:t xml:space="preserve"> Environments: A </w:t>
+          </w:r>
+          <w:proofErr w:type="spellStart"/>
+          <w:r>
+            <w:rPr>
+              <w:rFonts w:cs="Arial"/>
+            </w:rPr>
+            <w:t>Hydrologic</w:t>
+          </w:r>
+          <w:proofErr w:type="spellEnd"/>
+          <w:r>
+            <w:rPr>
+              <w:rFonts w:cs="Arial"/>
+            </w:rPr>
+            <w:t xml:space="preserve"> Approach to </w:t>
+          </w:r>
+          <w:proofErr w:type="spellStart"/>
+          <w:r>
+            <w:rPr>
+              <w:rFonts w:cs="Arial"/>
+            </w:rPr>
+            <w:t>Procedural</w:t>
+          </w:r>
+          <w:proofErr w:type="spellEnd"/>
+          <w:r>
+            <w:rPr>
+              <w:rFonts w:cs="Arial"/>
+            </w:rPr>
+            <w:t xml:space="preserve"> Urban </w:t>
+          </w:r>
+          <w:proofErr w:type="spellStart"/>
+          <w:r>
+            <w:rPr>
+              <w:rFonts w:cs="Arial"/>
+            </w:rPr>
+            <w:t>Terrain</w:t>
+          </w:r>
+          <w:proofErr w:type="spellEnd"/>
+          <w:r>
+            <w:rPr>
+              <w:rFonts w:cs="Arial"/>
+            </w:rPr>
+            <w:t xml:space="preserve"> Generation</w:t>
+          </w:r>
+        </w:p>
+      </w:sdtContent>
+    </w:sdt>
+    <w:sdt>
+      <w:sdtPr>
+        <w:rPr>
+          <w:rFonts w:cs="Arial"/>
+        </w:rPr>
+        <w:id w:val="-1971594218"/>
+        <w:placeholder>
+          <w:docPart w:val="C310337E93D04FA4B3933BC9681A6ADA"/>
+        </w:placeholder>
+      </w:sdtPr>
+      <w:sdtContent>
+        <w:p>
+          <w:pPr>
+            <w:pStyle w:val="Subtitle"/>
+            <w:spacing w:before="120"/>
+            <w:jc w:val="center"/>
+            <w:rPr>
+              <w:rFonts w:cs="Arial"/>
+              <w:lang w:val="en-US"/>
+            </w:rPr>
+          </w:pPr>
+          <w:r>
+            <w:rPr>
+              <w:rFonts w:cs="Arial"/>
+            </w:rPr>
+            <w:t xml:space="preserve"> </w:t>
+          </w:r>
+        </w:p>
+      </w:sdtContent>
+    </w:sdt>
+    <w:sdt>
+      <w:sdtPr>
+        <w:rPr>
+          <w:rFonts w:cs="Arial"/>
+        </w:rPr>
+        <w:id w:val="-846402233"/>
+        <w:placeholder>
+          <w:docPart w:val="3B18EF167E4149D39059259C3628495B"/>
+        </w:placeholder>
+      </w:sdtPr>
+      <w:sdtContent>
+        <w:p>
+          <w:pPr>
+            <w:pStyle w:val="Frfattare"/>
+            <w:spacing w:before="560" w:after="120"/>
+            <w:jc w:val="center"/>
+            <w:rPr>
+              <w:rFonts w:cs="Arial"/>
+              <w:lang w:val="en-US"/>
+            </w:rPr>
+          </w:pPr>
+          <w:r>
+            <w:rPr>
+              <w:rFonts w:cs="Arial"/>
+            </w:rPr>
+            <w:t>SOFIA ANDERSSON, LINUS LUNDSTRÖM</w:t>
+          </w:r>
+        </w:p>
+      </w:sdtContent>
+    </w:sdt>
+    <w:p>
+      <w:pPr>
+        <w:pStyle w:val="Frfattare"/>
+        <w:spacing w:before="680"/>
+        <w:ind w:left="-658"/>
+        <w:jc w:val="center"/>
+      </w:pPr>
       <w:r>
         <w:rPr>
           <w:noProof/>
-          <w:lang w:val="sv-SE" w:eastAsia="sv-SE"/>
+          <w:lang w:eastAsia="sv-SE"/>
+        </w:rPr>
+        <w:drawing>
+          <wp:inline distT="0" distB="0" distL="0" distR="0" wp14:anchorId="10488412" wp14:editId="41932863">
+            <wp:extent cx="6117238" cy="3632400"/>
+            <wp:effectExtent l="0" t="0" r="0" b="0"/>
+            <wp:docPr id="2" name="Bild 1">
+              <a:extLst xmlns:a="http://schemas.openxmlformats.org/drawingml/2006/main">
+                <a:ext uri="{C183D7F6-B498-43B3-948B-1728B52AA6E4}">
+                  <adec:decorative xmlns:adec="http://schemas.microsoft.com/office/drawing/2017/decorative" val="1"/>
+                </a:ext>
+              </a:extLst>
+            </wp:docPr>
+            <wp:cNvGraphicFramePr>
+              <a:graphicFrameLocks xmlns:a="http://schemas.openxmlformats.org/drawingml/2006/main"/>
+            </wp:cNvGraphicFramePr>
+            <a:graphic xmlns:a="http://schemas.openxmlformats.org/drawingml/2006/main">
+              <a:graphicData uri="http://schemas.openxmlformats.org/drawingml/2006/picture">
+                <pic:pic xmlns:pic="http://schemas.openxmlformats.org/drawingml/2006/picture">
+                  <pic:nvPicPr>
+                    <pic:cNvPr id="2" name="Bild 1">
+                      <a:extLst>
+                        <a:ext uri="{C183D7F6-B498-43B3-948B-1728B52AA6E4}">
+                          <adec:decorative xmlns:adec="http://schemas.microsoft.com/office/drawing/2017/decorative" val="1"/>
+                        </a:ext>
+                      </a:extLst>
+                    </pic:cNvPr>
+                    <pic:cNvPicPr>
+                      <a:picLocks noChangeAspect="1" noChangeArrowheads="1"/>
+                    </pic:cNvPicPr>
+                  </pic:nvPicPr>
+                  <pic:blipFill>
+                    <a:blip r:embed="rId8" cstate="print">
+                      <a:extLst>
+                        <a:ext uri="{28A0092B-C50C-407E-A947-70E740481C1C}">
+                          <a14:useLocalDpi xmlns:a14="http://schemas.microsoft.com/office/drawing/2010/main" val="0"/>
+                        </a:ext>
+                      </a:extLst>
+                    </a:blip>
+                    <a:stretch>
+                      <a:fillRect/>
+                    </a:stretch>
+                  </pic:blipFill>
+                  <pic:spPr bwMode="auto">
+                    <a:xfrm>
+                      <a:off x="0" y="0"/>
+                      <a:ext cx="6117238" cy="3632400"/>
+                    </a:xfrm>
+                    <a:prstGeom prst="rect">
+                      <a:avLst/>
+                    </a:prstGeom>
+                    <a:noFill/>
+                    <a:ln>
+                      <a:noFill/>
+                    </a:ln>
+                  </pic:spPr>
+                </pic:pic>
+              </a:graphicData>
+            </a:graphic>
+          </wp:inline>
+        </w:drawing>
+      </w:r>
+    </w:p>
+    <w:p/>
+    <w:p/>
+    <w:p/>
+    <w:p>
+      <w:r>
+        <w:rPr>
+          <w:noProof/>
+          <w:lang w:eastAsia="sv-SE"/>
         </w:rPr>
         <mc:AlternateContent>
           <mc:Choice Requires="wps">
             <w:drawing>
-              <wp:anchor distT="0" distB="0" distL="114300" distR="114300" simplePos="0" relativeHeight="251666432" behindDoc="0" locked="1" layoutInCell="1" allowOverlap="1" wp14:anchorId="58BC7D78" wp14:editId="52263E22">
+              <wp:anchor distT="0" distB="0" distL="114300" distR="114300" simplePos="0" relativeHeight="251664384" behindDoc="0" locked="0" layoutInCell="1" allowOverlap="1" wp14:anchorId="05EB2B9D" wp14:editId="29F4DA43">
                 <wp:simplePos x="0" y="0"/>
                 <wp:positionH relativeFrom="margin">
-                  <wp:posOffset>-417195</wp:posOffset>
+                  <wp:posOffset>-500380</wp:posOffset>
                 </wp:positionH>
                 <wp:positionV relativeFrom="page">
-                  <wp:posOffset>10055860</wp:posOffset>
+                  <wp:posOffset>9334500</wp:posOffset>
                 </wp:positionV>
-                <wp:extent cx="4967605" cy="229870"/>
+                <wp:extent cx="4637405" cy="1001395"/>
                 <wp:effectExtent l="0" t="0" r="0" b="0"/>
                 <wp:wrapNone/>
-                <wp:docPr id="4" name="Textruta 4"/>
+                <wp:docPr id="8" name="Textruta 8"/>
                 <wp:cNvGraphicFramePr/>
                 <a:graphic xmlns:a="http://schemas.openxmlformats.org/drawingml/2006/main">
                   <a:graphicData uri="http://schemas.microsoft.com/office/word/2010/wordprocessingShape">
@@ -190,7 +426,7 @@
                       <wps:spPr>
                         <a:xfrm>
                           <a:off x="0" y="0"/>
-                          <a:ext cx="4967605" cy="229870"/>
+                          <a:ext cx="4637405" cy="1001395"/>
                         </a:xfrm>
                         <a:prstGeom prst="rect">
                           <a:avLst/>
@@ -202,66 +438,129 @@
                       </wps:spPr>
                       <wps:txbx>
                         <w:txbxContent>
-                          <w:sdt>
-                            <w:sdtPr>
+                          <w:p>
+                            <w:pPr>
+                              <w:pStyle w:val="TRITA-nummer"/>
                               <w:rPr>
-                                <w:lang w:val="en-US"/>
+                                <w:rFonts w:cs="Arial"/>
                               </w:rPr>
-                              <w:id w:val="-2015301616"/>
-                              <w:lock w:val="contentLocked"/>
-                              <w:placeholder>
-                                <w:docPart w:val="DA9D2E1C900E4C0FAE742234693407EC"/>
-                              </w:placeholder>
-                              <w:group/>
-                            </w:sdtPr>
-                            <w:sdtEndPr>
+                            </w:pPr>
+                            <w:r>
                               <w:rPr>
-                                <w:lang w:val="en-GB"/>
+                                <w:rFonts w:cs="Arial"/>
+                                <w:lang w:val="pt-PT"/>
                               </w:rPr>
-                            </w:sdtEndPr>
-                            <w:sdtContent>
-                              <w:p>
-                                <w:pPr>
-                                  <w:pStyle w:val="Footer"/>
-                                  <w:ind w:left="-142"/>
-                                  <w:rPr>
-                                    <w:lang w:val="en-US"/>
-                                  </w:rPr>
-                                </w:pPr>
+                              <w:t xml:space="preserve">TRITA – </w:t>
+                            </w:r>
+                            <w:sdt>
+                              <w:sdtPr>
+                                <w:rPr>
+                                  <w:rFonts w:cs="Arial"/>
+                                </w:rPr>
+                                <w:id w:val="-246959913"/>
+                                <w:placeholder>
+                                  <w:docPart w:val="B6598A119FDC4F3D99A83E920971AD1B"/>
+                                </w:placeholder>
+                                <w:showingPlcHdr/>
+                              </w:sdtPr>
+                              <w:sdtContent>
                                 <w:r>
                                   <w:rPr>
-                                    <w:lang w:val="en-US"/>
+                                    <w:rStyle w:val="PlaceholderText"/>
+                                    <w:rFonts w:cs="Arial"/>
                                   </w:rPr>
-                                  <w:t xml:space="preserve">Stockholm, </w:t>
+                                  <w:t>XXX-XXX 20XX</w:t>
                                 </w:r>
                                 <w:r>
                                   <w:rPr>
-                                    <w:lang w:val="en-US"/>
+                                    <w:rStyle w:val="PlaceholderText"/>
+                                    <w:rFonts w:cs="Arial"/>
                                   </w:rPr>
-                                  <w:t>Sweden</w:t>
+                                  <w:t>:XX</w:t>
                                 </w:r>
+                              </w:sdtContent>
+                            </w:sdt>
+                          </w:p>
+                          <w:p>
+                            <w:pPr>
+                              <w:pStyle w:val="TRITA-nummer"/>
+                              <w:rPr>
+                                <w:rFonts w:cs="Arial"/>
+                                <w:sz w:val="16"/>
+                                <w:szCs w:val="16"/>
+                                <w:lang w:val="pt-PT"/>
+                              </w:rPr>
+                            </w:pPr>
+                            <w:r>
+                              <w:rPr>
+                                <w:rFonts w:cs="Arial"/>
+                                <w:sz w:val="16"/>
+                                <w:szCs w:val="16"/>
+                              </w:rPr>
+                              <w:t xml:space="preserve">Stockholm, </w:t>
+                            </w:r>
+                            <w:r>
+                              <w:rPr>
+                                <w:rFonts w:cs="Arial"/>
+                                <w:sz w:val="16"/>
+                                <w:szCs w:val="16"/>
+                              </w:rPr>
+                              <w:t>Sweden</w:t>
+                            </w:r>
+                            <w:r>
+                              <w:rPr>
+                                <w:rFonts w:cs="Arial"/>
+                                <w:sz w:val="16"/>
+                                <w:szCs w:val="16"/>
+                              </w:rPr>
+                              <w:t xml:space="preserve"> </w:t>
+                            </w:r>
+                            <w:sdt>
+                              <w:sdtPr>
+                                <w:rPr>
+                                  <w:rFonts w:cs="Arial"/>
+                                  <w:sz w:val="16"/>
+                                  <w:szCs w:val="16"/>
+                                </w:rPr>
+                                <w:id w:val="-1722740799"/>
+                                <w:placeholder>
+                                  <w:docPart w:val="4DA23F823CD743059801CA6D0B0468E6"/>
+                                </w:placeholder>
+                                <w:showingPlcHdr/>
+                                <w:text/>
+                              </w:sdtPr>
+                              <w:sdtContent>
                                 <w:r>
                                   <w:rPr>
-                                    <w:lang w:val="en-US"/>
+                                    <w:rFonts w:cs="Arial"/>
+                                    <w:color w:val="808080" w:themeColor="background1" w:themeShade="80"/>
+                                    <w:sz w:val="16"/>
+                                    <w:szCs w:val="16"/>
                                   </w:rPr>
-                                  <w:t xml:space="preserve"> </w:t>
+                                  <w:t>2024</w:t>
                                 </w:r>
-                                <w:sdt>
-                                  <w:sdtPr>
-                                    <w:id w:val="-1566485857"/>
-                                    <w:placeholder>
-                                      <w:docPart w:val="5C08744F6FD743BCB8E69C62D916FF54"/>
-                                    </w:placeholder>
-                                  </w:sdtPr>
-                                  <w:sdtContent>
-                                    <w:r>
-                                      <w:t>2024</w:t>
-                                    </w:r>
-                                  </w:sdtContent>
-                                </w:sdt>
-                              </w:p>
-                            </w:sdtContent>
-                          </w:sdt>
+                              </w:sdtContent>
+                            </w:sdt>
+                          </w:p>
+                          <w:p>
+                            <w:pPr>
+                              <w:pStyle w:val="Webbadress"/>
+                              <w:spacing w:before="360"/>
+                              <w:rPr>
+                                <w:rFonts w:cs="Arial"/>
+                                <w:lang w:val="pt-PT"/>
+                              </w:rPr>
+                            </w:pPr>
+                            <w:hyperlink r:id="rId9" w:history="1">
+                              <w:r>
+                                <w:rPr>
+                                  <w:rStyle w:val="Hyperlink"/>
+                                  <w:rFonts w:cs="Arial"/>
+                                </w:rPr>
+                                <w:t>www.kth.se</w:t>
+                              </w:r>
+                            </w:hyperlink>
+                          </w:p>
                         </w:txbxContent>
                       </wps:txbx>
                       <wps:bodyPr rot="0" spcFirstLastPara="0" vertOverflow="overflow" horzOverflow="overflow" vert="horz" wrap="square" lIns="91440" tIns="45720" rIns="91440" bIns="45720" numCol="1" spcCol="0" rtlCol="0" fromWordArt="0" anchor="t" anchorCtr="0" forceAA="0" compatLnSpc="1">
@@ -284,445 +583,136 @@
           </mc:Choice>
           <mc:Fallback>
             <w:pict>
-              <v:shapetype w14:anchorId="58BC7D78" id="_x0000_t202" coordsize="21600,21600" o:spt="202" path="m,l,21600r21600,l21600,xe">
+              <v:shapetype w14:anchorId="05EB2B9D" id="_x0000_t202" coordsize="21600,21600" o:spt="202" path="m,l,21600r21600,l21600,xe">
                 <v:stroke joinstyle="miter"/>
                 <v:path gradientshapeok="t" o:connecttype="rect"/>
               </v:shapetype>
-              <v:shape id="Textruta 4" o:spid="_x0000_s1026" type="#_x0000_t202" style="position:absolute;margin-left:-32.85pt;margin-top:791.8pt;width:391.15pt;height:18.1pt;z-index:251666432;visibility:visible;mso-wrap-style:square;mso-width-percent:0;mso-height-percent:0;mso-wrap-distance-left:9pt;mso-wrap-distance-top:0;mso-wrap-distance-right:9pt;mso-wrap-distance-bottom:0;mso-position-horizontal:absolute;mso-position-horizontal-relative:margin;mso-position-vertical:absolute;mso-position-vertical-relative:page;mso-width-percent:0;mso-height-percent:0;mso-width-relative:margin;mso-height-relative:margin;v-text-anchor:top" o:gfxdata="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" filled="f" stroked="f" strokeweight=".5pt">
+              <v:shape id="Textruta 8" o:spid="_x0000_s1026" type="#_x0000_t202" style="position:absolute;margin-left:-39.4pt;margin-top:735pt;width:365.15pt;height:78.85pt;z-index:251664384;visibility:visible;mso-wrap-style:square;mso-width-percent:0;mso-height-percent:0;mso-wrap-distance-left:9pt;mso-wrap-distance-top:0;mso-wrap-distance-right:9pt;mso-wrap-distance-bottom:0;mso-position-horizontal:absolute;mso-position-horizontal-relative:margin;mso-position-vertical:absolute;mso-position-vertical-relative:page;mso-width-percent:0;mso-height-percent:0;mso-width-relative:margin;mso-height-relative:margin;v-text-anchor:top" o:gfxdata="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" filled="f" stroked="f" strokeweight=".5pt">
                 <v:textbox>
                   <w:txbxContent>
-                    <w:sdt>
-                      <w:sdtPr>
+                    <w:p>
+                      <w:pPr>
+                        <w:pStyle w:val="TRITA-nummer"/>
                         <w:rPr>
-                          <w:lang w:val="en-US"/>
+                          <w:rFonts w:cs="Arial"/>
                         </w:rPr>
-                        <w:id w:val="-2015301616"/>
-                        <w:lock w:val="contentLocked"/>
-                        <w:placeholder>
-                          <w:docPart w:val="DA9D2E1C900E4C0FAE742234693407EC"/>
-                        </w:placeholder>
-                        <w:group/>
-                      </w:sdtPr>
-                      <w:sdtEndPr>
+                      </w:pPr>
+                      <w:r>
                         <w:rPr>
-                          <w:lang w:val="en-GB"/>
+                          <w:rFonts w:cs="Arial"/>
+                          <w:lang w:val="pt-PT"/>
                         </w:rPr>
-                      </w:sdtEndPr>
-                      <w:sdtContent>
-                        <w:p>
-                          <w:pPr>
-                            <w:pStyle w:val="Footer"/>
-                            <w:ind w:left="-142"/>
-                            <w:rPr>
-                              <w:lang w:val="en-US"/>
-                            </w:rPr>
-                          </w:pPr>
+                        <w:t xml:space="preserve">TRITA – </w:t>
+                      </w:r>
+                      <w:sdt>
+                        <w:sdtPr>
+                          <w:rPr>
+                            <w:rFonts w:cs="Arial"/>
+                          </w:rPr>
+                          <w:id w:val="-246959913"/>
+                          <w:placeholder>
+                            <w:docPart w:val="B6598A119FDC4F3D99A83E920971AD1B"/>
+                          </w:placeholder>
+                          <w:showingPlcHdr/>
+                        </w:sdtPr>
+                        <w:sdtContent>
                           <w:r>
                             <w:rPr>
-                              <w:lang w:val="en-US"/>
+                              <w:rStyle w:val="PlaceholderText"/>
+                              <w:rFonts w:cs="Arial"/>
                             </w:rPr>
-                            <w:t xml:space="preserve">Stockholm, </w:t>
+                            <w:t>XXX-XXX 20XX</w:t>
                           </w:r>
                           <w:r>
                             <w:rPr>
-                              <w:lang w:val="en-US"/>
+                              <w:rStyle w:val="PlaceholderText"/>
+                              <w:rFonts w:cs="Arial"/>
                             </w:rPr>
-                            <w:t>Sweden</w:t>
+                            <w:t>:XX</w:t>
                           </w:r>
+                        </w:sdtContent>
+                      </w:sdt>
+                    </w:p>
+                    <w:p>
+                      <w:pPr>
+                        <w:pStyle w:val="TRITA-nummer"/>
+                        <w:rPr>
+                          <w:rFonts w:cs="Arial"/>
+                          <w:sz w:val="16"/>
+                          <w:szCs w:val="16"/>
+                          <w:lang w:val="pt-PT"/>
+                        </w:rPr>
+                      </w:pPr>
+                      <w:r>
+                        <w:rPr>
+                          <w:rFonts w:cs="Arial"/>
+                          <w:sz w:val="16"/>
+                          <w:szCs w:val="16"/>
+                        </w:rPr>
+                        <w:t xml:space="preserve">Stockholm, </w:t>
+                      </w:r>
+                      <w:r>
+                        <w:rPr>
+                          <w:rFonts w:cs="Arial"/>
+                          <w:sz w:val="16"/>
+                          <w:szCs w:val="16"/>
+                        </w:rPr>
+                        <w:t>Sweden</w:t>
+                      </w:r>
+                      <w:r>
+                        <w:rPr>
+                          <w:rFonts w:cs="Arial"/>
+                          <w:sz w:val="16"/>
+                          <w:szCs w:val="16"/>
+                        </w:rPr>
+                        <w:t xml:space="preserve"> </w:t>
+                      </w:r>
+                      <w:sdt>
+                        <w:sdtPr>
+                          <w:rPr>
+                            <w:rFonts w:cs="Arial"/>
+                            <w:sz w:val="16"/>
+                            <w:szCs w:val="16"/>
+                          </w:rPr>
+                          <w:id w:val="-1722740799"/>
+                          <w:placeholder>
+                            <w:docPart w:val="4DA23F823CD743059801CA6D0B0468E6"/>
+                          </w:placeholder>
+                          <w:showingPlcHdr/>
+                          <w:text/>
+                        </w:sdtPr>
+                        <w:sdtContent>
                           <w:r>
                             <w:rPr>
-                              <w:lang w:val="en-US"/>
+                              <w:rFonts w:cs="Arial"/>
+                              <w:color w:val="808080" w:themeColor="background1" w:themeShade="80"/>
+                              <w:sz w:val="16"/>
+                              <w:szCs w:val="16"/>
                             </w:rPr>
-                            <w:t xml:space="preserve"> </w:t>
+                            <w:t>2024</w:t>
                           </w:r>
-                          <w:sdt>
-                            <w:sdtPr>
-                              <w:id w:val="-1566485857"/>
-                              <w:placeholder>
-                                <w:docPart w:val="5C08744F6FD743BCB8E69C62D916FF54"/>
-                              </w:placeholder>
-                            </w:sdtPr>
-                            <w:sdtContent>
-                              <w:r>
-                                <w:t>2024</w:t>
-                              </w:r>
-                            </w:sdtContent>
-                          </w:sdt>
-                        </w:p>
-                      </w:sdtContent>
-                    </w:sdt>
-                  </w:txbxContent>
-                </v:textbox>
-                <w10:wrap anchorx="margin" anchory="page"/>
-                <w10:anchorlock/>
-              </v:shape>
-            </w:pict>
-          </mc:Fallback>
-        </mc:AlternateContent>
-      </w:r>
-    </w:p>
-    <w:sdt>
-      <w:sdtPr>
-        <w:id w:val="984667529"/>
-        <w:placeholder>
-          <w:docPart w:val="D91C60F2E5554980AC7426D08A9D8447"/>
-        </w:placeholder>
-      </w:sdtPr>
-      <w:sdtContent>
-        <w:p>
-          <w:pPr>
-            <w:pStyle w:val="Titel"/>
-            <w:spacing w:before="800"/>
-          </w:pPr>
-          <w:r>
-            <w:t>Enhancing Virtual Environments: A Hydrologic Approach to Procedural Urban Terrain Generation</w:t>
-          </w:r>
-        </w:p>
-      </w:sdtContent>
-    </w:sdt>
-    <w:sdt>
-      <w:sdtPr>
-        <w:id w:val="-1971594218"/>
-        <w:placeholder>
-          <w:docPart w:val="4A32E121416841BA903F48940FB2D080"/>
-        </w:placeholder>
-      </w:sdtPr>
-      <w:sdtContent>
-        <w:p>
-          <w:pPr>
-            <w:pStyle w:val="Subtitle"/>
-            <w:spacing w:before="120"/>
-          </w:pPr>
-          <w:r>
-            <w:t xml:space="preserve"> </w:t>
-          </w:r>
-        </w:p>
-      </w:sdtContent>
-    </w:sdt>
-    <w:sdt>
-      <w:sdtPr>
-        <w:id w:val="-846402233"/>
-        <w:placeholder>
-          <w:docPart w:val="8B324C2C168F43399DFDD31423B7BADA"/>
-        </w:placeholder>
-      </w:sdtPr>
-      <w:sdtContent>
-        <w:p>
-          <w:pPr>
-            <w:pStyle w:val="Frfattare"/>
-            <w:spacing w:before="560" w:after="120"/>
-          </w:pPr>
-          <w:r>
-            <w:t>Sofia Andersson, Linus Lundström</w:t>
-          </w:r>
-        </w:p>
-      </w:sdtContent>
-    </w:sdt>
-    <w:p>
-      <w:pPr>
-        <w:pStyle w:val="Frfattare"/>
-        <w:spacing w:before="1680"/>
-        <w:ind w:left="-658"/>
-        <w:jc w:val="center"/>
-      </w:pPr>
-      <w:sdt>
-        <w:sdtPr>
-          <w:rPr>
-            <w:noProof/>
-            <w:lang w:val="sv-SE" w:eastAsia="sv-SE"/>
-          </w:rPr>
-          <w:alias w:val="Picture"/>
-          <w:tag w:val="Picture"/>
-          <w:id w:val="-801774012"/>
-          <w:picture/>
-        </w:sdtPr>
-        <w:sdtContent>
-          <w:r>
-            <w:rPr>
-              <w:noProof/>
-              <w:lang w:val="sv-SE" w:eastAsia="sv-SE"/>
-            </w:rPr>
-            <w:drawing>
-              <wp:inline distT="0" distB="0" distL="0" distR="0" wp14:anchorId="375DB4D4" wp14:editId="3F742010">
-                <wp:extent cx="6591600" cy="2549478"/>
-                <wp:effectExtent l="0" t="0" r="0" b="0"/>
-                <wp:docPr id="2" name="Bild 1">
-                  <a:extLst xmlns:a="http://schemas.openxmlformats.org/drawingml/2006/main">
-                    <a:ext uri="{C183D7F6-B498-43B3-948B-1728B52AA6E4}">
-                      <adec:decorative xmlns:adec="http://schemas.microsoft.com/office/drawing/2017/decorative" val="1"/>
-                    </a:ext>
-                  </a:extLst>
-                </wp:docPr>
-                <wp:cNvGraphicFramePr>
-                  <a:graphicFrameLocks xmlns:a="http://schemas.openxmlformats.org/drawingml/2006/main" noChangeAspect="1"/>
-                </wp:cNvGraphicFramePr>
-                <a:graphic xmlns:a="http://schemas.openxmlformats.org/drawingml/2006/main">
-                  <a:graphicData uri="http://schemas.openxmlformats.org/drawingml/2006/picture">
-                    <pic:pic xmlns:pic="http://schemas.openxmlformats.org/drawingml/2006/picture">
-                      <pic:nvPicPr>
-                        <pic:cNvPr id="2" name="Bild 1">
-                          <a:extLst>
-                            <a:ext uri="{C183D7F6-B498-43B3-948B-1728B52AA6E4}">
-                              <adec:decorative xmlns:adec="http://schemas.microsoft.com/office/drawing/2017/decorative" val="1"/>
-                            </a:ext>
-                          </a:extLst>
-                        </pic:cNvPr>
-                        <pic:cNvPicPr>
-                          <a:picLocks noChangeAspect="1" noChangeArrowheads="1"/>
-                        </pic:cNvPicPr>
-                      </pic:nvPicPr>
-                      <pic:blipFill>
-                        <a:blip r:embed="rId9" cstate="print">
-                          <a:extLst>
-                            <a:ext uri="{28A0092B-C50C-407E-A947-70E740481C1C}">
-                              <a14:useLocalDpi xmlns:a14="http://schemas.microsoft.com/office/drawing/2010/main" val="0"/>
-                            </a:ext>
-                          </a:extLst>
-                        </a:blip>
-                        <a:stretch>
-                          <a:fillRect/>
-                        </a:stretch>
-                      </pic:blipFill>
-                      <pic:spPr bwMode="auto">
-                        <a:xfrm>
-                          <a:off x="0" y="0"/>
-                          <a:ext cx="6591600" cy="2549478"/>
-                        </a:xfrm>
-                        <a:prstGeom prst="rect">
-                          <a:avLst/>
-                        </a:prstGeom>
-                        <a:noFill/>
-                        <a:ln>
-                          <a:noFill/>
-                        </a:ln>
-                      </pic:spPr>
-                    </pic:pic>
-                  </a:graphicData>
-                </a:graphic>
-              </wp:inline>
-            </w:drawing>
-          </w:r>
-        </w:sdtContent>
-      </w:sdt>
-      <w:r>
-        <w:br w:type="page"/>
-      </w:r>
-    </w:p>
-    <w:p>
-      <w:r>
-        <w:rPr>
-          <w:noProof/>
-          <w:lang w:val="sv-SE" w:eastAsia="sv-SE"/>
-        </w:rPr>
-        <w:lastRenderedPageBreak/>
-        <mc:AlternateContent>
-          <mc:Choice Requires="wps">
-            <w:drawing>
-              <wp:anchor distT="0" distB="0" distL="114300" distR="114300" simplePos="0" relativeHeight="251664384" behindDoc="0" locked="0" layoutInCell="1" allowOverlap="1" wp14:anchorId="6DFEEAF4" wp14:editId="678892D7">
-                <wp:simplePos x="0" y="0"/>
-                <wp:positionH relativeFrom="margin">
-                  <wp:posOffset>-486879</wp:posOffset>
-                </wp:positionH>
-                <wp:positionV relativeFrom="page">
-                  <wp:posOffset>9690100</wp:posOffset>
-                </wp:positionV>
-                <wp:extent cx="4637405" cy="645795"/>
-                <wp:effectExtent l="0" t="0" r="0" b="1905"/>
-                <wp:wrapNone/>
-                <wp:docPr id="8" name="Textruta 8"/>
-                <wp:cNvGraphicFramePr/>
-                <a:graphic xmlns:a="http://schemas.openxmlformats.org/drawingml/2006/main">
-                  <a:graphicData uri="http://schemas.microsoft.com/office/word/2010/wordprocessingShape">
-                    <wps:wsp>
-                      <wps:cNvSpPr txBox="1"/>
-                      <wps:spPr>
-                        <a:xfrm>
-                          <a:off x="0" y="0"/>
-                          <a:ext cx="4637405" cy="645795"/>
-                        </a:xfrm>
-                        <a:prstGeom prst="rect">
-                          <a:avLst/>
-                        </a:prstGeom>
-                        <a:noFill/>
-                        <a:ln w="6350">
-                          <a:noFill/>
-                        </a:ln>
-                      </wps:spPr>
-                      <wps:txbx>
-                        <w:txbxContent>
-                          <w:sdt>
-                            <w:sdtPr>
-                              <w:rPr>
-                                <w:color w:val="1954A6" w:themeColor="accent1"/>
-                                <w:sz w:val="16"/>
-                                <w:lang w:val="pt-PT"/>
-                              </w:rPr>
-                              <w:id w:val="1624419607"/>
-                              <w:lock w:val="contentLocked"/>
-                              <w:placeholder>
-                                <w:docPart w:val="DA9D2E1C900E4C0FAE742234693407EC"/>
-                              </w:placeholder>
-                              <w:group/>
-                            </w:sdtPr>
-                            <w:sdtEndPr>
-                              <w:rPr>
-                                <w:rStyle w:val="Hyperlink"/>
-                                <w:lang w:val="en-GB"/>
-                              </w:rPr>
-                            </w:sdtEndPr>
-                            <w:sdtContent>
-                              <w:p>
-                                <w:pPr>
-                                  <w:pStyle w:val="TRITA-nummer"/>
-                                  <w:rPr>
-                                    <w:lang w:val="pt-PT"/>
-                                  </w:rPr>
-                                </w:pPr>
-                                <w:r>
-                                  <w:rPr>
-                                    <w:lang w:val="pt-PT"/>
-                                  </w:rPr>
-                                  <w:t xml:space="preserve">TRITA – </w:t>
-                                </w:r>
-                                <w:sdt>
-                                  <w:sdtPr>
-                                    <w:id w:val="-246959913"/>
-                                    <w:showingPlcHdr/>
-                                  </w:sdtPr>
-                                  <w:sdtContent>
-                                    <w:r>
-                                      <w:rPr>
-                                        <w:rStyle w:val="PlaceholderText"/>
-                                      </w:rPr>
-                                      <w:t>XXX-XXX 20XX</w:t>
-                                    </w:r>
-                                    <w:r>
-                                      <w:rPr>
-                                        <w:rStyle w:val="PlaceholderText"/>
-                                      </w:rPr>
-                                      <w:t>:XX</w:t>
-                                    </w:r>
-                                  </w:sdtContent>
-                                </w:sdt>
-                              </w:p>
-                              <w:p>
-                                <w:pPr>
-                                  <w:pStyle w:val="Webbadress"/>
-                                  <w:spacing w:before="360"/>
-                                  <w:rPr>
-                                    <w:lang w:val="pt-PT"/>
-                                  </w:rPr>
-                                </w:pPr>
-                                <w:hyperlink r:id="rId10" w:history="1">
-                                  <w:r>
-                                    <w:rPr>
-                                      <w:rStyle w:val="Hyperlink"/>
-                                    </w:rPr>
-                                    <w:t>www.kth.se</w:t>
-                                  </w:r>
-                                </w:hyperlink>
-                              </w:p>
-                            </w:sdtContent>
-                          </w:sdt>
-                        </w:txbxContent>
-                      </wps:txbx>
-                      <wps:bodyPr rot="0" spcFirstLastPara="0" vertOverflow="overflow" horzOverflow="overflow" vert="horz" wrap="square" lIns="91440" tIns="45720" rIns="91440" bIns="45720" numCol="1" spcCol="0" rtlCol="0" fromWordArt="0" anchor="t" anchorCtr="0" forceAA="0" compatLnSpc="1">
-                        <a:prstTxWarp prst="textNoShape">
-                          <a:avLst/>
-                        </a:prstTxWarp>
-                        <a:noAutofit/>
-                      </wps:bodyPr>
-                    </wps:wsp>
-                  </a:graphicData>
-                </a:graphic>
-                <wp14:sizeRelH relativeFrom="margin">
-                  <wp14:pctWidth>0</wp14:pctWidth>
-                </wp14:sizeRelH>
-                <wp14:sizeRelV relativeFrom="margin">
-                  <wp14:pctHeight>0</wp14:pctHeight>
-                </wp14:sizeRelV>
-              </wp:anchor>
-            </w:drawing>
-          </mc:Choice>
-          <mc:Fallback>
-            <w:pict>
-              <v:shape w14:anchorId="6DFEEAF4" id="Textruta 8" o:spid="_x0000_s1027" type="#_x0000_t202" style="position:absolute;margin-left:-38.35pt;margin-top:763pt;width:365.15pt;height:50.85pt;z-index:251664384;visibility:visible;mso-wrap-style:square;mso-width-percent:0;mso-height-percent:0;mso-wrap-distance-left:9pt;mso-wrap-distance-top:0;mso-wrap-distance-right:9pt;mso-wrap-distance-bottom:0;mso-position-horizontal:absolute;mso-position-horizontal-relative:margin;mso-position-vertical:absolute;mso-position-vertical-relative:page;mso-width-percent:0;mso-height-percent:0;mso-width-relative:margin;mso-height-relative:margin;v-text-anchor:top" o:gfxdata="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" filled="f" stroked="f" strokeweight=".5pt">
-                <v:textbox>
-                  <w:txbxContent>
-                    <w:sdt>
-                      <w:sdtPr>
+                        </w:sdtContent>
+                      </w:sdt>
+                    </w:p>
+                    <w:p>
+                      <w:pPr>
+                        <w:pStyle w:val="Webbadress"/>
+                        <w:spacing w:before="360"/>
                         <w:rPr>
-                          <w:color w:val="1954A6" w:themeColor="accent1"/>
-                          <w:sz w:val="16"/>
+                          <w:rFonts w:cs="Arial"/>
                           <w:lang w:val="pt-PT"/>
                         </w:rPr>
-                        <w:id w:val="1624419607"/>
-                        <w:lock w:val="contentLocked"/>
-                        <w:placeholder>
-                          <w:docPart w:val="DA9D2E1C900E4C0FAE742234693407EC"/>
-                        </w:placeholder>
-                        <w:group/>
-                      </w:sdtPr>
-                      <w:sdtEndPr>
-                        <w:rPr>
-                          <w:rStyle w:val="Hyperlink"/>
-                          <w:lang w:val="en-GB"/>
-                        </w:rPr>
-                      </w:sdtEndPr>
-                      <w:sdtContent>
-                        <w:p>
-                          <w:pPr>
-                            <w:pStyle w:val="TRITA-nummer"/>
-                            <w:rPr>
-                              <w:lang w:val="pt-PT"/>
-                            </w:rPr>
-                          </w:pPr>
-                          <w:r>
-                            <w:rPr>
-                              <w:lang w:val="pt-PT"/>
-                            </w:rPr>
-                            <w:t xml:space="preserve">TRITA – </w:t>
-                          </w:r>
-                          <w:sdt>
-                            <w:sdtPr>
-                              <w:id w:val="-246959913"/>
-                              <w:showingPlcHdr/>
-                            </w:sdtPr>
-                            <w:sdtContent>
-                              <w:r>
-                                <w:rPr>
-                                  <w:rStyle w:val="PlaceholderText"/>
-                                </w:rPr>
-                                <w:t>XXX-XXX 20XX</w:t>
-                              </w:r>
-                              <w:r>
-                                <w:rPr>
-                                  <w:rStyle w:val="PlaceholderText"/>
-                                </w:rPr>
-                                <w:t>:XX</w:t>
-                              </w:r>
-                            </w:sdtContent>
-                          </w:sdt>
-                        </w:p>
-                        <w:p>
-                          <w:pPr>
-                            <w:pStyle w:val="Webbadress"/>
-                            <w:spacing w:before="360"/>
-                            <w:rPr>
-                              <w:lang w:val="pt-PT"/>
-                            </w:rPr>
-                          </w:pPr>
-                          <w:hyperlink r:id="rId11" w:history="1">
-                            <w:r>
-                              <w:rPr>
-                                <w:rStyle w:val="Hyperlink"/>
-                              </w:rPr>
-                              <w:t>www.kth.se</w:t>
-                            </w:r>
-                          </w:hyperlink>
-                        </w:p>
-                      </w:sdtContent>
-                    </w:sdt>
+                      </w:pPr>
+                      <w:hyperlink r:id="rId10" w:history="1">
+                        <w:r>
+                          <w:rPr>
+                            <w:rStyle w:val="Hyperlink"/>
+                            <w:rFonts w:cs="Arial"/>
+                          </w:rPr>
+                          <w:t>www.kth.se</w:t>
+                        </w:r>
+                      </w:hyperlink>
+                    </w:p>
                   </w:txbxContent>
                 </v:textbox>
                 <w10:wrap anchorx="margin" anchory="page"/>
@@ -733,7 +723,6 @@
       </w:r>
     </w:p>
     <w:sectPr>
-      <w:footerReference w:type="default" r:id="rId12"/>
       <w:pgSz w:w="11906" w:h="16838"/>
       <w:pgMar w:top="2268" w:right="1418" w:bottom="1418" w:left="1418" w:header="709" w:footer="964" w:gutter="0"/>
       <w:cols w:space="708"/>
@@ -766,90 +755,6 @@
     </w:p>
   </w:endnote>
 </w:endnotes>
-</file>
-
-<file path=word/footer1.xml><?xml version="1.0" encoding="utf-8"?>
-<w:ftr xmlns:wpc="http://schemas.microsoft.com/office/word/2010/wordprocessingCanvas" xmlns:cx="http://schemas.microsoft.com/office/drawing/2014/chartex" xmlns:cx1="http://schemas.microsoft.com/office/drawing/2015/9/8/chartex" xmlns:cx2="http://schemas.microsoft.com/office/drawing/2015/10/21/chartex" xmlns:cx3="http://schemas.microsoft.com/office/drawing/2016/5/9/chartex" xmlns:cx4="http://schemas.microsoft.com/office/drawing/2016/5/10/chartex" xmlns:cx5="http://schemas.microsoft.com/office/drawing/2016/5/11/chartex" xmlns:cx6="http://schemas.microsoft.com/office/drawing/2016/5/12/chartex" xmlns:cx7="http://schemas.microsoft.com/office/drawing/2016/5/13/chartex" xmlns:cx8="http://schemas.microsoft.com/office/drawing/2016/5/14/chartex" xmlns:mc="http://schemas.openxmlformats.org/markup-compatibility/2006" xmlns:aink="http://schemas.microsoft.com/office/drawing/2016/ink" xmlns:am3d="http://schemas.microsoft.com/office/drawing/2017/model3d" xmlns:o="urn:schemas-microsoft-com:office:office" xmlns:oel="http://schemas.microsoft.com/office/2019/extlst" xmlns:r="http://schemas.openxmlformats.org/officeDocument/2006/relationships" xmlns:m="http://schemas.openxmlformats.org/officeDocument/2006/math" xmlns:v="urn:schemas-microsoft-com:vml" xmlns:wp14="http://schemas.microsoft.com/office/word/2010/wordprocessingDrawing" xmlns:wp="http://schemas.openxmlformats.org/drawingml/2006/wordprocessingDrawing" xmlns:w10="urn:schemas-microsoft-com:office:word" xmlns:w="http://schemas.openxmlformats.org/wordprocessingml/2006/main" xmlns:w14="http://schemas.microsoft.com/office/word/2010/wordml" xmlns:w15="http://schemas.microsoft.com/office/word/2012/wordml" xmlns:w16cex="http://schemas.microsoft.com/office/word/2018/wordml/cex" xmlns:w16cid="http://schemas.microsoft.com/office/word/2016/wordml/cid" xmlns:w16="http://schemas.microsoft.com/office/word/2018/wordml" xmlns:w16du="http://schemas.microsoft.com/office/word/2023/wordml/word16du" xmlns:w16sdtdh="http://schemas.microsoft.com/office/word/2020/wordml/sdtdatahash" xmlns:w16se="http://schemas.microsoft.com/office/word/2015/wordml/symex" xmlns:wpg="http://schemas.microsoft.com/office/word/2010/wordprocessingGroup" xmlns:wpi="http://schemas.microsoft.com/office/word/2010/wordprocessingInk" xmlns:wne="http://schemas.microsoft.com/office/word/2006/wordml" xmlns:wps="http://schemas.microsoft.com/office/word/2010/wordprocessingShape" mc:Ignorable="w14 w15 w16se w16cid w16 w16cex w16sdtdh w16du wp14">
-  <w:p>
-    <w:pPr>
-      <w:pStyle w:val="Footer"/>
-    </w:pPr>
-    <w:r>
-      <w:rPr>
-        <w:noProof/>
-        <w:lang w:val="sv-SE" w:eastAsia="sv-SE"/>
-      </w:rPr>
-      <mc:AlternateContent>
-        <mc:Choice Requires="wps">
-          <w:drawing>
-            <wp:anchor distT="0" distB="0" distL="114300" distR="114300" simplePos="0" relativeHeight="251659264" behindDoc="0" locked="0" layoutInCell="1" allowOverlap="1" wp14:anchorId="5F16161D" wp14:editId="6D5B3731">
-              <wp:simplePos x="0" y="0"/>
-              <wp:positionH relativeFrom="margin">
-                <wp:align>center</wp:align>
-              </wp:positionH>
-              <wp:positionV relativeFrom="paragraph">
-                <wp:posOffset>321633</wp:posOffset>
-              </wp:positionV>
-              <wp:extent cx="6588000" cy="0"/>
-              <wp:effectExtent l="0" t="0" r="22860" b="38100"/>
-              <wp:wrapNone/>
-              <wp:docPr id="1" name="Rak koppling 1">
-                <a:extLst xmlns:a="http://schemas.openxmlformats.org/drawingml/2006/main">
-                  <a:ext uri="{C183D7F6-B498-43B3-948B-1728B52AA6E4}">
-                    <adec:decorative xmlns:adec="http://schemas.microsoft.com/office/drawing/2017/decorative" val="1"/>
-                  </a:ext>
-                </a:extLst>
-              </wp:docPr>
-              <wp:cNvGraphicFramePr/>
-              <a:graphic xmlns:a="http://schemas.openxmlformats.org/drawingml/2006/main">
-                <a:graphicData uri="http://schemas.microsoft.com/office/word/2010/wordprocessingShape">
-                  <wps:wsp>
-                    <wps:cNvCnPr/>
-                    <wps:spPr>
-                      <a:xfrm>
-                        <a:off x="0" y="0"/>
-                        <a:ext cx="6588000" cy="0"/>
-                      </a:xfrm>
-                      <a:prstGeom prst="line">
-                        <a:avLst/>
-                      </a:prstGeom>
-                    </wps:spPr>
-                    <wps:style>
-                      <a:lnRef idx="2">
-                        <a:schemeClr val="accent1"/>
-                      </a:lnRef>
-                      <a:fillRef idx="0">
-                        <a:schemeClr val="accent1"/>
-                      </a:fillRef>
-                      <a:effectRef idx="1">
-                        <a:schemeClr val="accent1"/>
-                      </a:effectRef>
-                      <a:fontRef idx="minor">
-                        <a:schemeClr val="tx1"/>
-                      </a:fontRef>
-                    </wps:style>
-                    <wps:bodyPr/>
-                  </wps:wsp>
-                </a:graphicData>
-              </a:graphic>
-              <wp14:sizeRelH relativeFrom="margin">
-                <wp14:pctWidth>0</wp14:pctWidth>
-              </wp14:sizeRelH>
-            </wp:anchor>
-          </w:drawing>
-        </mc:Choice>
-        <mc:Fallback>
-          <w:pict>
-            <v:line w14:anchorId="4BEBFB9A" id="Rak koppling 1" o:spid="_x0000_s1026" alt="&quot;&quot;" style="position:absolute;z-index:251659264;visibility:visible;mso-wrap-style:square;mso-width-percent:0;mso-wrap-distance-left:9pt;mso-wrap-distance-top:0;mso-wrap-distance-right:9pt;mso-wrap-distance-bottom:0;mso-position-horizontal:center;mso-position-horizontal-relative:margin;mso-position-vertical:absolute;mso-position-vertical-relative:text;mso-width-percent:0;mso-width-relative:margin" from="0,25.35pt" to="518.75pt,25.35pt" o:gfxdata="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" strokecolor="#1954a6 [3204]" strokeweight="1pt">
-              <v:stroke joinstyle="miter"/>
-              <w10:wrap anchorx="margin"/>
-            </v:line>
-          </w:pict>
-        </mc:Fallback>
-      </mc:AlternateContent>
-    </w:r>
-  </w:p>
-</w:ftr>
 </file>
 
 <file path=word/footnotes.xml><?xml version="1.0" encoding="utf-8"?>
@@ -1074,34 +979,34 @@
       </w:rPr>
     </w:lvl>
   </w:abstractNum>
-  <w:num w:numId="1" w16cid:durableId="1898466472">
+  <w:num w:numId="1" w16cid:durableId="412043512">
     <w:abstractNumId w:val="8"/>
   </w:num>
-  <w:num w:numId="2" w16cid:durableId="1961259197">
+  <w:num w:numId="2" w16cid:durableId="1497762653">
     <w:abstractNumId w:val="3"/>
   </w:num>
-  <w:num w:numId="3" w16cid:durableId="750395867">
+  <w:num w:numId="3" w16cid:durableId="1614626506">
     <w:abstractNumId w:val="2"/>
   </w:num>
-  <w:num w:numId="4" w16cid:durableId="161968982">
+  <w:num w:numId="4" w16cid:durableId="133525208">
     <w:abstractNumId w:val="1"/>
   </w:num>
-  <w:num w:numId="5" w16cid:durableId="114913018">
+  <w:num w:numId="5" w16cid:durableId="1305157709">
     <w:abstractNumId w:val="0"/>
   </w:num>
-  <w:num w:numId="6" w16cid:durableId="1147937797">
+  <w:num w:numId="6" w16cid:durableId="82385821">
     <w:abstractNumId w:val="9"/>
   </w:num>
-  <w:num w:numId="7" w16cid:durableId="822547684">
+  <w:num w:numId="7" w16cid:durableId="524902477">
     <w:abstractNumId w:val="7"/>
   </w:num>
-  <w:num w:numId="8" w16cid:durableId="1582831948">
+  <w:num w:numId="8" w16cid:durableId="1323196626">
     <w:abstractNumId w:val="6"/>
   </w:num>
-  <w:num w:numId="9" w16cid:durableId="1225873076">
+  <w:num w:numId="9" w16cid:durableId="1714426958">
     <w:abstractNumId w:val="5"/>
   </w:num>
-  <w:num w:numId="10" w16cid:durableId="1339457508">
+  <w:num w:numId="10" w16cid:durableId="1326318803">
     <w:abstractNumId w:val="4"/>
   </w:num>
 </w:numbering>
@@ -1508,7 +1413,6 @@
     <w:rsid w:val="003423DE"/>
     <w:rPr>
       <w:sz w:val="24"/>
-      <w:lang w:val="en-GB"/>
     </w:rPr>
   </w:style>
   <w:style w:type="paragraph" w:styleId="Heading1">
@@ -1741,7 +1645,7 @@
     <w:rsid w:val="00B977A8"/>
     <w:rPr>
       <w:color w:val="808080"/>
-      <w:lang w:val="en-GB"/>
+      <w:lang w:val="sv-SE"/>
     </w:rPr>
   </w:style>
   <w:style w:type="paragraph" w:customStyle="1" w:styleId="Titel">
@@ -1783,7 +1687,7 @@
     <w:rPr>
       <w:rFonts w:eastAsiaTheme="minorEastAsia"/>
       <w:sz w:val="32"/>
-      <w:lang w:val="en-GB"/>
+      <w:lang w:val="sv-SE"/>
     </w:rPr>
   </w:style>
   <w:style w:type="paragraph" w:customStyle="1" w:styleId="Frfattare">
@@ -1821,7 +1725,7 @@
     <w:rsid w:val="00BF4046"/>
     <w:rPr>
       <w:sz w:val="24"/>
-      <w:lang w:val="en-GB"/>
+      <w:lang w:val="sv-SE"/>
     </w:rPr>
   </w:style>
   <w:style w:type="paragraph" w:styleId="Footer">
@@ -1850,7 +1754,7 @@
     <w:rsid w:val="00D71CD2"/>
     <w:rPr>
       <w:sz w:val="16"/>
-      <w:lang w:val="en-GB"/>
+      <w:lang w:val="sv-SE"/>
     </w:rPr>
   </w:style>
   <w:style w:type="paragraph" w:customStyle="1" w:styleId="Webbadress">
@@ -1885,7 +1789,7 @@
       <w:color w:val="1954A6" w:themeColor="accent1"/>
       <w:sz w:val="16"/>
       <w:u w:val="none"/>
-      <w:lang w:val="en-GB"/>
+      <w:lang w:val="sv-SE"/>
     </w:rPr>
   </w:style>
   <w:style w:type="character" w:customStyle="1" w:styleId="UnresolvedMention1">
@@ -1898,7 +1802,7 @@
     <w:rPr>
       <w:color w:val="605E5C"/>
       <w:shd w:val="clear" w:color="auto" w:fill="E1DFDD"/>
-      <w:lang w:val="en-GB"/>
+      <w:lang w:val="sv-SE"/>
     </w:rPr>
   </w:style>
   <w:style w:type="paragraph" w:styleId="EnvelopeAddress">
@@ -1940,7 +1844,7 @@
     <w:rsid w:val="00637386"/>
     <w:rPr>
       <w:sz w:val="24"/>
-      <w:lang w:val="en-GB"/>
+      <w:lang w:val="sv-SE"/>
     </w:rPr>
   </w:style>
   <w:style w:type="character" w:styleId="FollowedHyperlink">
@@ -1953,7 +1857,7 @@
     <w:rPr>
       <w:color w:val="954F72" w:themeColor="followedHyperlink"/>
       <w:u w:val="single"/>
-      <w:lang w:val="en-GB"/>
+      <w:lang w:val="sv-SE"/>
     </w:rPr>
   </w:style>
   <w:style w:type="paragraph" w:styleId="Closing">
@@ -1978,7 +1882,7 @@
     <w:rsid w:val="00637386"/>
     <w:rPr>
       <w:sz w:val="24"/>
-      <w:lang w:val="en-GB"/>
+      <w:lang w:val="sv-SE"/>
     </w:rPr>
   </w:style>
   <w:style w:type="paragraph" w:styleId="EnvelopeReturn">
@@ -2025,7 +1929,7 @@
       <w:rFonts w:ascii="Segoe UI" w:hAnsi="Segoe UI" w:cs="Segoe UI"/>
       <w:sz w:val="18"/>
       <w:szCs w:val="18"/>
-      <w:lang w:val="en-GB"/>
+      <w:lang w:val="sv-SE"/>
     </w:rPr>
   </w:style>
   <w:style w:type="paragraph" w:styleId="Caption">
@@ -2058,7 +1962,7 @@
     <w:rPr>
       <w:i/>
       <w:iCs/>
-      <w:lang w:val="en-GB"/>
+      <w:lang w:val="sv-SE"/>
     </w:rPr>
   </w:style>
   <w:style w:type="character" w:styleId="BookTitle">
@@ -2074,7 +1978,7 @@
       <w:i/>
       <w:iCs/>
       <w:spacing w:val="5"/>
-      <w:lang w:val="en-GB"/>
+      <w:lang w:val="sv-SE"/>
     </w:rPr>
   </w:style>
   <w:style w:type="paragraph" w:styleId="BodyText">
@@ -2098,7 +2002,7 @@
     <w:rsid w:val="00637386"/>
     <w:rPr>
       <w:sz w:val="24"/>
-      <w:lang w:val="en-GB"/>
+      <w:lang w:val="sv-SE"/>
     </w:rPr>
   </w:style>
   <w:style w:type="paragraph" w:styleId="BodyText2">
@@ -2122,7 +2026,7 @@
     <w:rsid w:val="00637386"/>
     <w:rPr>
       <w:sz w:val="24"/>
-      <w:lang w:val="en-GB"/>
+      <w:lang w:val="sv-SE"/>
     </w:rPr>
   </w:style>
   <w:style w:type="paragraph" w:styleId="BodyText3">
@@ -2151,7 +2055,7 @@
     <w:rPr>
       <w:sz w:val="16"/>
       <w:szCs w:val="16"/>
-      <w:lang w:val="en-GB"/>
+      <w:lang w:val="sv-SE"/>
     </w:rPr>
   </w:style>
   <w:style w:type="paragraph" w:styleId="BodyTextFirstIndent">
@@ -2176,7 +2080,7 @@
     <w:rsid w:val="00637386"/>
     <w:rPr>
       <w:sz w:val="24"/>
-      <w:lang w:val="en-GB"/>
+      <w:lang w:val="sv-SE"/>
     </w:rPr>
   </w:style>
   <w:style w:type="paragraph" w:styleId="BodyTextIndent">
@@ -2201,7 +2105,7 @@
     <w:rsid w:val="00637386"/>
     <w:rPr>
       <w:sz w:val="24"/>
-      <w:lang w:val="en-GB"/>
+      <w:lang w:val="sv-SE"/>
     </w:rPr>
   </w:style>
   <w:style w:type="paragraph" w:styleId="BodyTextFirstIndent2">
@@ -2226,7 +2130,7 @@
     <w:rsid w:val="00637386"/>
     <w:rPr>
       <w:sz w:val="24"/>
-      <w:lang w:val="en-GB"/>
+      <w:lang w:val="sv-SE"/>
     </w:rPr>
   </w:style>
   <w:style w:type="paragraph" w:styleId="BodyTextIndent2">
@@ -2251,7 +2155,7 @@
     <w:rsid w:val="00637386"/>
     <w:rPr>
       <w:sz w:val="24"/>
-      <w:lang w:val="en-GB"/>
+      <w:lang w:val="sv-SE"/>
     </w:rPr>
   </w:style>
   <w:style w:type="paragraph" w:styleId="BodyTextIndent3">
@@ -2281,7 +2185,7 @@
     <w:rPr>
       <w:sz w:val="16"/>
       <w:szCs w:val="16"/>
-      <w:lang w:val="en-GB"/>
+      <w:lang w:val="sv-SE"/>
     </w:rPr>
   </w:style>
   <w:style w:type="paragraph" w:styleId="Quote">
@@ -2316,7 +2220,7 @@
       <w:iCs/>
       <w:color w:val="404040" w:themeColor="text1" w:themeTint="BF"/>
       <w:sz w:val="24"/>
-      <w:lang w:val="en-GB"/>
+      <w:lang w:val="sv-SE"/>
     </w:rPr>
   </w:style>
   <w:style w:type="paragraph" w:styleId="TableofAuthorities">
@@ -2369,7 +2273,7 @@
     <w:rsid w:val="00637386"/>
     <w:rPr>
       <w:sz w:val="24"/>
-      <w:lang w:val="en-GB"/>
+      <w:lang w:val="sv-SE"/>
     </w:rPr>
   </w:style>
   <w:style w:type="character" w:styleId="SubtleEmphasis">
@@ -2383,7 +2287,7 @@
       <w:i/>
       <w:iCs/>
       <w:color w:val="404040" w:themeColor="text1" w:themeTint="BF"/>
-      <w:lang w:val="en-GB"/>
+      <w:lang w:val="sv-SE"/>
     </w:rPr>
   </w:style>
   <w:style w:type="character" w:styleId="SubtleReference">
@@ -2396,7 +2300,7 @@
     <w:rPr>
       <w:smallCaps/>
       <w:color w:val="5A5A5A" w:themeColor="text1" w:themeTint="A5"/>
-      <w:lang w:val="en-GB"/>
+      <w:lang w:val="sv-SE"/>
     </w:rPr>
   </w:style>
   <w:style w:type="table" w:styleId="TableSubtle1">
@@ -2599,7 +2503,7 @@
       <w:rFonts w:ascii="Segoe UI" w:hAnsi="Segoe UI" w:cs="Segoe UI"/>
       <w:sz w:val="16"/>
       <w:szCs w:val="16"/>
-      <w:lang w:val="en-GB"/>
+      <w:lang w:val="sv-SE"/>
     </w:rPr>
   </w:style>
   <w:style w:type="table" w:styleId="TableElegant">
@@ -2822,7 +2726,7 @@
     <w:rsid w:val="00637386"/>
     <w:rPr>
       <w:sz w:val="24"/>
-      <w:lang w:val="en-GB"/>
+      <w:lang w:val="sv-SE"/>
     </w:rPr>
   </w:style>
   <w:style w:type="paragraph" w:styleId="TableofFigures">
@@ -2846,7 +2750,7 @@
     <w:rsid w:val="00637386"/>
     <w:rPr>
       <w:vertAlign w:val="superscript"/>
-      <w:lang w:val="en-GB"/>
+      <w:lang w:val="sv-SE"/>
     </w:rPr>
   </w:style>
   <w:style w:type="paragraph" w:styleId="FootnoteText">
@@ -2875,7 +2779,7 @@
     <w:rPr>
       <w:sz w:val="20"/>
       <w:szCs w:val="20"/>
-      <w:lang w:val="en-GB"/>
+      <w:lang w:val="sv-SE"/>
     </w:rPr>
   </w:style>
   <w:style w:type="table" w:styleId="ColorfulList">
@@ -5001,7 +4905,7 @@
     <w:rPr>
       <w:color w:val="2B579A"/>
       <w:shd w:val="clear" w:color="auto" w:fill="E1DFDD"/>
-      <w:lang w:val="en-GB"/>
+      <w:lang w:val="sv-SE"/>
     </w:rPr>
   </w:style>
   <w:style w:type="paragraph" w:styleId="HTMLAddress">
@@ -5031,7 +4935,7 @@
       <w:i/>
       <w:iCs/>
       <w:sz w:val="24"/>
-      <w:lang w:val="en-GB"/>
+      <w:lang w:val="sv-SE"/>
     </w:rPr>
   </w:style>
   <w:style w:type="character" w:styleId="HTMLAcronym">
@@ -5042,7 +4946,7 @@
     <w:unhideWhenUsed/>
     <w:rsid w:val="00637386"/>
     <w:rPr>
-      <w:lang w:val="en-GB"/>
+      <w:lang w:val="sv-SE"/>
     </w:rPr>
   </w:style>
   <w:style w:type="character" w:styleId="HTMLCite">
@@ -5055,7 +4959,7 @@
     <w:rPr>
       <w:i/>
       <w:iCs/>
-      <w:lang w:val="en-GB"/>
+      <w:lang w:val="sv-SE"/>
     </w:rPr>
   </w:style>
   <w:style w:type="character" w:styleId="HTMLDefinition">
@@ -5068,7 +4972,7 @@
     <w:rPr>
       <w:i/>
       <w:iCs/>
-      <w:lang w:val="en-GB"/>
+      <w:lang w:val="sv-SE"/>
     </w:rPr>
   </w:style>
   <w:style w:type="character" w:styleId="HTMLSample">
@@ -5082,7 +4986,7 @@
       <w:rFonts w:ascii="Consolas" w:hAnsi="Consolas"/>
       <w:sz w:val="24"/>
       <w:szCs w:val="24"/>
-      <w:lang w:val="en-GB"/>
+      <w:lang w:val="sv-SE"/>
     </w:rPr>
   </w:style>
   <w:style w:type="paragraph" w:styleId="HTMLPreformatted">
@@ -5113,7 +5017,7 @@
       <w:rFonts w:ascii="Consolas" w:hAnsi="Consolas"/>
       <w:sz w:val="20"/>
       <w:szCs w:val="20"/>
-      <w:lang w:val="en-GB"/>
+      <w:lang w:val="sv-SE"/>
     </w:rPr>
   </w:style>
   <w:style w:type="character" w:styleId="HTMLCode">
@@ -5127,7 +5031,7 @@
       <w:rFonts w:ascii="Consolas" w:hAnsi="Consolas"/>
       <w:sz w:val="20"/>
       <w:szCs w:val="20"/>
-      <w:lang w:val="en-GB"/>
+      <w:lang w:val="sv-SE"/>
     </w:rPr>
   </w:style>
   <w:style w:type="character" w:styleId="HTMLTypewriter">
@@ -5141,7 +5045,7 @@
       <w:rFonts w:ascii="Consolas" w:hAnsi="Consolas"/>
       <w:sz w:val="20"/>
       <w:szCs w:val="20"/>
-      <w:lang w:val="en-GB"/>
+      <w:lang w:val="sv-SE"/>
     </w:rPr>
   </w:style>
   <w:style w:type="character" w:styleId="HTMLKeyboard">
@@ -5155,7 +5059,7 @@
       <w:rFonts w:ascii="Consolas" w:hAnsi="Consolas"/>
       <w:sz w:val="20"/>
       <w:szCs w:val="20"/>
-      <w:lang w:val="en-GB"/>
+      <w:lang w:val="sv-SE"/>
     </w:rPr>
   </w:style>
   <w:style w:type="character" w:styleId="HTMLVariable">
@@ -5168,7 +5072,7 @@
     <w:rPr>
       <w:i/>
       <w:iCs/>
-      <w:lang w:val="en-GB"/>
+      <w:lang w:val="sv-SE"/>
     </w:rPr>
   </w:style>
   <w:style w:type="paragraph" w:styleId="Index1">
@@ -5345,7 +5249,6 @@
     </w:pPr>
     <w:rPr>
       <w:sz w:val="24"/>
-      <w:lang w:val="en-GB"/>
     </w:rPr>
   </w:style>
   <w:style w:type="paragraph" w:styleId="Salutation">
@@ -5367,7 +5270,7 @@
     <w:rsid w:val="00637386"/>
     <w:rPr>
       <w:sz w:val="24"/>
-      <w:lang w:val="en-GB"/>
+      <w:lang w:val="sv-SE"/>
     </w:rPr>
   </w:style>
   <w:style w:type="paragraph" w:styleId="TOC1">
@@ -5507,7 +5410,7 @@
       <w:color w:val="123E7C" w:themeColor="accent1" w:themeShade="BF"/>
       <w:sz w:val="32"/>
       <w:szCs w:val="32"/>
-      <w:lang w:val="en-GB"/>
+      <w:lang w:val="sv-SE"/>
     </w:rPr>
   </w:style>
   <w:style w:type="paragraph" w:styleId="TOCHeading">
@@ -5549,7 +5452,7 @@
     <w:rPr>
       <w:sz w:val="20"/>
       <w:szCs w:val="20"/>
-      <w:lang w:val="en-GB"/>
+      <w:lang w:val="sv-SE"/>
     </w:rPr>
   </w:style>
   <w:style w:type="character" w:styleId="CommentReference">
@@ -5562,7 +5465,7 @@
     <w:rPr>
       <w:sz w:val="16"/>
       <w:szCs w:val="16"/>
-      <w:lang w:val="en-GB"/>
+      <w:lang w:val="sv-SE"/>
     </w:rPr>
   </w:style>
   <w:style w:type="paragraph" w:styleId="CommentSubject">
@@ -5591,7 +5494,7 @@
       <w:bCs/>
       <w:sz w:val="20"/>
       <w:szCs w:val="20"/>
-      <w:lang w:val="en-GB"/>
+      <w:lang w:val="sv-SE"/>
     </w:rPr>
   </w:style>
   <w:style w:type="paragraph" w:styleId="List">
@@ -12401,7 +12304,6 @@
       <w:rFonts w:ascii="Consolas" w:hAnsi="Consolas"/>
       <w:sz w:val="20"/>
       <w:szCs w:val="20"/>
-      <w:lang w:val="en-GB"/>
     </w:rPr>
   </w:style>
   <w:style w:type="character" w:customStyle="1" w:styleId="MacroTextChar">
@@ -12415,7 +12317,7 @@
       <w:rFonts w:ascii="Consolas" w:hAnsi="Consolas"/>
       <w:sz w:val="20"/>
       <w:szCs w:val="20"/>
-      <w:lang w:val="en-GB"/>
+      <w:lang w:val="sv-SE"/>
     </w:rPr>
   </w:style>
   <w:style w:type="paragraph" w:styleId="MessageHeader">
@@ -12454,7 +12356,7 @@
       <w:sz w:val="24"/>
       <w:szCs w:val="24"/>
       <w:shd w:val="pct20" w:color="auto" w:fill="auto"/>
-      <w:lang w:val="en-GB"/>
+      <w:lang w:val="sv-SE"/>
     </w:rPr>
   </w:style>
   <w:style w:type="table" w:styleId="MediumList1">
@@ -18775,7 +18677,7 @@
     <w:rPr>
       <w:color w:val="2B579A"/>
       <w:shd w:val="clear" w:color="auto" w:fill="E1DFDD"/>
-      <w:lang w:val="en-GB"/>
+      <w:lang w:val="sv-SE"/>
     </w:rPr>
   </w:style>
   <w:style w:type="table" w:styleId="PlainTable1">
@@ -19211,7 +19113,7 @@
       <w:rFonts w:ascii="Consolas" w:hAnsi="Consolas"/>
       <w:sz w:val="21"/>
       <w:szCs w:val="21"/>
-      <w:lang w:val="en-GB"/>
+      <w:lang w:val="sv-SE"/>
     </w:rPr>
   </w:style>
   <w:style w:type="table" w:styleId="TableProfessional">
@@ -19328,7 +19230,7 @@
     <w:unhideWhenUsed/>
     <w:rsid w:val="00637386"/>
     <w:rPr>
-      <w:lang w:val="en-GB"/>
+      <w:lang w:val="sv-SE"/>
     </w:rPr>
   </w:style>
   <w:style w:type="paragraph" w:styleId="Title">
@@ -19365,7 +19267,7 @@
       <w:kern w:val="28"/>
       <w:sz w:val="56"/>
       <w:szCs w:val="56"/>
-      <w:lang w:val="en-GB"/>
+      <w:lang w:val="sv-SE"/>
     </w:rPr>
   </w:style>
   <w:style w:type="character" w:customStyle="1" w:styleId="Heading2Char">
@@ -19380,7 +19282,7 @@
       <w:color w:val="123E7C" w:themeColor="accent1" w:themeShade="BF"/>
       <w:sz w:val="26"/>
       <w:szCs w:val="26"/>
-      <w:lang w:val="en-GB"/>
+      <w:lang w:val="sv-SE"/>
     </w:rPr>
   </w:style>
   <w:style w:type="character" w:customStyle="1" w:styleId="Heading3Char">
@@ -19395,7 +19297,7 @@
       <w:color w:val="0C2952" w:themeColor="accent1" w:themeShade="7F"/>
       <w:sz w:val="24"/>
       <w:szCs w:val="24"/>
-      <w:lang w:val="en-GB"/>
+      <w:lang w:val="sv-SE"/>
     </w:rPr>
   </w:style>
   <w:style w:type="character" w:customStyle="1" w:styleId="Heading4Char">
@@ -19411,7 +19313,7 @@
       <w:iCs/>
       <w:color w:val="123E7C" w:themeColor="accent1" w:themeShade="BF"/>
       <w:sz w:val="24"/>
-      <w:lang w:val="en-GB"/>
+      <w:lang w:val="sv-SE"/>
     </w:rPr>
   </w:style>
   <w:style w:type="character" w:customStyle="1" w:styleId="Heading5Char">
@@ -19425,7 +19327,7 @@
       <w:rFonts w:asciiTheme="majorHAnsi" w:eastAsiaTheme="majorEastAsia" w:hAnsiTheme="majorHAnsi" w:cstheme="majorBidi"/>
       <w:color w:val="123E7C" w:themeColor="accent1" w:themeShade="BF"/>
       <w:sz w:val="24"/>
-      <w:lang w:val="en-GB"/>
+      <w:lang w:val="sv-SE"/>
     </w:rPr>
   </w:style>
   <w:style w:type="character" w:customStyle="1" w:styleId="Heading6Char">
@@ -19439,7 +19341,7 @@
       <w:rFonts w:asciiTheme="majorHAnsi" w:eastAsiaTheme="majorEastAsia" w:hAnsiTheme="majorHAnsi" w:cstheme="majorBidi"/>
       <w:color w:val="0C2952" w:themeColor="accent1" w:themeShade="7F"/>
       <w:sz w:val="24"/>
-      <w:lang w:val="en-GB"/>
+      <w:lang w:val="sv-SE"/>
     </w:rPr>
   </w:style>
   <w:style w:type="character" w:customStyle="1" w:styleId="Heading7Char">
@@ -19455,7 +19357,7 @@
       <w:iCs/>
       <w:color w:val="0C2952" w:themeColor="accent1" w:themeShade="7F"/>
       <w:sz w:val="24"/>
-      <w:lang w:val="en-GB"/>
+      <w:lang w:val="sv-SE"/>
     </w:rPr>
   </w:style>
   <w:style w:type="character" w:customStyle="1" w:styleId="Heading8Char">
@@ -19470,7 +19372,7 @@
       <w:color w:val="272727" w:themeColor="text1" w:themeTint="D8"/>
       <w:sz w:val="21"/>
       <w:szCs w:val="21"/>
-      <w:lang w:val="en-GB"/>
+      <w:lang w:val="sv-SE"/>
     </w:rPr>
   </w:style>
   <w:style w:type="character" w:customStyle="1" w:styleId="Heading9Char">
@@ -19487,7 +19389,7 @@
       <w:color w:val="272727" w:themeColor="text1" w:themeTint="D8"/>
       <w:sz w:val="21"/>
       <w:szCs w:val="21"/>
-      <w:lang w:val="en-GB"/>
+      <w:lang w:val="sv-SE"/>
     </w:rPr>
   </w:style>
   <w:style w:type="table" w:styleId="GridTable1Light">
@@ -24125,7 +24027,7 @@
     <w:unhideWhenUsed/>
     <w:rsid w:val="00637386"/>
     <w:rPr>
-      <w:lang w:val="en-GB"/>
+      <w:lang w:val="sv-SE"/>
     </w:rPr>
   </w:style>
   <w:style w:type="paragraph" w:styleId="Signature">
@@ -24150,7 +24052,7 @@
     <w:rsid w:val="00637386"/>
     <w:rPr>
       <w:sz w:val="24"/>
-      <w:lang w:val="en-GB"/>
+      <w:lang w:val="sv-SE"/>
     </w:rPr>
   </w:style>
   <w:style w:type="character" w:styleId="EndnoteReference">
@@ -24162,7 +24064,7 @@
     <w:rsid w:val="00637386"/>
     <w:rPr>
       <w:vertAlign w:val="superscript"/>
-      <w:lang w:val="en-GB"/>
+      <w:lang w:val="sv-SE"/>
     </w:rPr>
   </w:style>
   <w:style w:type="paragraph" w:styleId="EndnoteText">
@@ -24191,7 +24093,7 @@
     <w:rPr>
       <w:sz w:val="20"/>
       <w:szCs w:val="20"/>
-      <w:lang w:val="en-GB"/>
+      <w:lang w:val="sv-SE"/>
     </w:rPr>
   </w:style>
   <w:style w:type="character" w:customStyle="1" w:styleId="SmartHyperlink1">
@@ -24203,7 +24105,7 @@
     <w:rsid w:val="00637386"/>
     <w:rPr>
       <w:u w:val="dotted"/>
-      <w:lang w:val="en-GB"/>
+      <w:lang w:val="sv-SE"/>
     </w:rPr>
   </w:style>
   <w:style w:type="character" w:customStyle="1" w:styleId="SmartLink1">
@@ -24217,7 +24119,7 @@
       <w:color w:val="0000FF"/>
       <w:u w:val="single"/>
       <w:shd w:val="clear" w:color="auto" w:fill="F3F2F1"/>
-      <w:lang w:val="en-GB"/>
+      <w:lang w:val="sv-SE"/>
     </w:rPr>
   </w:style>
   <w:style w:type="table" w:styleId="TableClassic1">
@@ -24559,7 +24461,7 @@
     <w:rPr>
       <w:b/>
       <w:bCs/>
-      <w:lang w:val="en-GB"/>
+      <w:lang w:val="sv-SE"/>
     </w:rPr>
   </w:style>
   <w:style w:type="character" w:styleId="IntenseEmphasis">
@@ -24573,7 +24475,7 @@
       <w:i/>
       <w:iCs/>
       <w:color w:val="1954A6" w:themeColor="accent1"/>
-      <w:lang w:val="en-GB"/>
+      <w:lang w:val="sv-SE"/>
     </w:rPr>
   </w:style>
   <w:style w:type="character" w:styleId="IntenseReference">
@@ -24589,7 +24491,7 @@
       <w:smallCaps/>
       <w:color w:val="1954A6" w:themeColor="accent1"/>
       <w:spacing w:val="5"/>
-      <w:lang w:val="en-GB"/>
+      <w:lang w:val="sv-SE"/>
     </w:rPr>
   </w:style>
   <w:style w:type="paragraph" w:styleId="IntenseQuote">
@@ -24628,7 +24530,7 @@
       <w:iCs/>
       <w:color w:val="1954A6" w:themeColor="accent1"/>
       <w:sz w:val="24"/>
-      <w:lang w:val="en-GB"/>
+      <w:lang w:val="sv-SE"/>
     </w:rPr>
   </w:style>
   <w:style w:type="table" w:styleId="Table3Deffects1">
@@ -26645,7 +26547,7 @@
   <w:docParts>
     <w:docPart>
       <w:docPartPr>
-        <w:name w:val="72714FFEAD75403A9DF1FD106101D594"/>
+        <w:name w:val="25D3E67935294821B6A887715BCDD8B9"/>
         <w:category>
           <w:name w:val="General"/>
           <w:gallery w:val="placeholder"/>
@@ -26656,47 +26558,27 @@
         <w:behaviors>
           <w:behavior w:val="content"/>
         </w:behaviors>
-        <w:guid w:val="{1E054EE7-3315-4A2A-A1DA-9783CF25029A}"/>
+        <w:guid w:val="{D94CD1C9-1A40-4EC5-ADC5-6596004E116E}"/>
       </w:docPartPr>
       <w:docPartBody>
         <w:p>
           <w:pPr>
-            <w:pStyle w:val="72714FFEAD75403A9DF1FD106101D594"/>
+            <w:pStyle w:val="25D3E67935294821B6A887715BCDD8B98"/>
           </w:pPr>
           <w:r>
             <w:rPr>
               <w:rStyle w:val="PlaceholderText"/>
+              <w:rFonts w:cs="Arial"/>
+              <w:lang w:val="en-US"/>
             </w:rPr>
-            <w:t xml:space="preserve">Click here to enter your subject area. For example. </w:t>
-          </w:r>
-          <w:r>
-            <w:rPr>
-              <w:rStyle w:val="PlaceholderText"/>
-              <w:i/>
-              <w:iCs/>
-            </w:rPr>
-            <w:t>Degree P</w:t>
-          </w:r>
-          <w:r>
-            <w:rPr>
-              <w:rStyle w:val="PlaceholderText"/>
-              <w:i/>
-              <w:iCs/>
-            </w:rPr>
-            <w:t>roject in Information and Communication Technology</w:t>
-          </w:r>
-          <w:r>
-            <w:rPr>
-              <w:rStyle w:val="PlaceholderText"/>
-            </w:rPr>
-            <w:t xml:space="preserve"> </w:t>
+            <w:t>Click here to enter your subject area. For example: Degree Project in Information and Communication Technology</w:t>
           </w:r>
         </w:p>
       </w:docPartBody>
     </w:docPart>
     <w:docPart>
       <w:docPartPr>
-        <w:name w:val="D2299DA9F98D4E54846D6F5130F195D6"/>
+        <w:name w:val="FE05A6057C9D49DBBF23D0EF113E59BB"/>
         <w:category>
           <w:name w:val="General"/>
           <w:gallery w:val="placeholder"/>
@@ -26707,33 +26589,29 @@
         <w:behaviors>
           <w:behavior w:val="content"/>
         </w:behaviors>
-        <w:guid w:val="{FD863C72-580D-463D-9CEA-542080B10082}"/>
+        <w:guid w:val="{12BF0DDE-EEF8-4C5D-8644-6278ABF2F808}"/>
       </w:docPartPr>
       <w:docPartBody>
         <w:p>
           <w:pPr>
-            <w:pStyle w:val="D2299DA9F98D4E54846D6F5130F195D6"/>
+            <w:pStyle w:val="FE05A6057C9D49DBBF23D0EF113E59BB8"/>
           </w:pPr>
           <w:r>
             <w:rPr>
               <w:rStyle w:val="PlaceholderText"/>
+              <w:rFonts w:cs="Arial"/>
+              <w:sz w:val="20"/>
+              <w:szCs w:val="20"/>
+              <w:lang w:val="en-US"/>
             </w:rPr>
-            <w:t xml:space="preserve">Click here to enter first or second cycle and credits. For example. </w:t>
-          </w:r>
-          <w:r>
-            <w:rPr>
-              <w:rStyle w:val="PlaceholderText"/>
-              <w:i/>
-              <w:iCs/>
-            </w:rPr>
-            <w:t>First cycle 15 credits</w:t>
+            <w:t>Click here to enter first or second cycle and credits. For example: First cycle, 15 credits</w:t>
           </w:r>
         </w:p>
       </w:docPartBody>
     </w:docPart>
     <w:docPart>
       <w:docPartPr>
-        <w:name w:val="D91C60F2E5554980AC7426D08A9D8447"/>
+        <w:name w:val="198AB62B60EB43069A84BA859CE92DE8"/>
         <w:category>
           <w:name w:val="General"/>
           <w:gallery w:val="placeholder"/>
@@ -26744,16 +26622,18 @@
         <w:behaviors>
           <w:behavior w:val="content"/>
         </w:behaviors>
-        <w:guid w:val="{FD40AC62-C0C4-4734-BC5B-AE410D505F55}"/>
+        <w:guid w:val="{BA303592-7BE8-4D3C-92DC-0435F5FB184F}"/>
       </w:docPartPr>
       <w:docPartBody>
         <w:p>
           <w:pPr>
-            <w:pStyle w:val="D91C60F2E5554980AC7426D08A9D8447"/>
+            <w:pStyle w:val="198AB62B60EB43069A84BA859CE92DE88"/>
           </w:pPr>
           <w:r>
             <w:rPr>
               <w:rStyle w:val="PlaceholderText"/>
+              <w:rFonts w:cs="Arial"/>
+              <w:lang w:val="en-US"/>
             </w:rPr>
             <w:t>Click here to enter your title</w:t>
           </w:r>
@@ -26762,7 +26642,7 @@
     </w:docPart>
     <w:docPart>
       <w:docPartPr>
-        <w:name w:val="4A32E121416841BA903F48940FB2D080"/>
+        <w:name w:val="C310337E93D04FA4B3933BC9681A6ADA"/>
         <w:category>
           <w:name w:val="General"/>
           <w:gallery w:val="placeholder"/>
@@ -26773,37 +26653,27 @@
         <w:behaviors>
           <w:behavior w:val="content"/>
         </w:behaviors>
-        <w:guid w:val="{6F4FF37A-822A-4045-93C6-BCE8CFDAC88A}"/>
+        <w:guid w:val="{687E95F7-C537-4416-8C25-A3B25921E1D5}"/>
       </w:docPartPr>
       <w:docPartBody>
         <w:p>
           <w:pPr>
-            <w:pStyle w:val="4A32E121416841BA903F48940FB2D080"/>
+            <w:pStyle w:val="C310337E93D04FA4B3933BC9681A6ADA8"/>
           </w:pPr>
           <w:r>
             <w:rPr>
               <w:rStyle w:val="PlaceholderText"/>
+              <w:rFonts w:cs="Arial"/>
+              <w:lang w:val="en-US"/>
             </w:rPr>
-            <w:t xml:space="preserve">Click here to enter your </w:t>
-          </w:r>
-          <w:r>
-            <w:rPr>
-              <w:rStyle w:val="PlaceholderText"/>
-            </w:rPr>
-            <w:t>sub</w:t>
-          </w:r>
-          <w:r>
-            <w:rPr>
-              <w:rStyle w:val="PlaceholderText"/>
-            </w:rPr>
-            <w:t>title</w:t>
+            <w:t>Click here to enter your subtitle</w:t>
           </w:r>
         </w:p>
       </w:docPartBody>
     </w:docPart>
     <w:docPart>
       <w:docPartPr>
-        <w:name w:val="8B324C2C168F43399DFDD31423B7BADA"/>
+        <w:name w:val="3B18EF167E4149D39059259C3628495B"/>
         <w:category>
           <w:name w:val="General"/>
           <w:gallery w:val="placeholder"/>
@@ -26814,25 +26684,27 @@
         <w:behaviors>
           <w:behavior w:val="content"/>
         </w:behaviors>
-        <w:guid w:val="{5EE56C63-E85D-4FC2-AFB2-BF83B8107FBD}"/>
+        <w:guid w:val="{AE7B1C13-0721-45B3-ADCC-180DF28A9E20}"/>
       </w:docPartPr>
       <w:docPartBody>
         <w:p>
           <w:pPr>
-            <w:pStyle w:val="8B324C2C168F43399DFDD31423B7BADA"/>
+            <w:pStyle w:val="3B18EF167E4149D39059259C3628495B8"/>
           </w:pPr>
           <w:r>
             <w:rPr>
               <w:rStyle w:val="PlaceholderText"/>
+              <w:rFonts w:cs="Arial"/>
+              <w:lang w:val="en-US"/>
             </w:rPr>
-            <w:t>Click here to enter the name of the author (first and last name)</w:t>
+            <w:t>Click here to enter the name of the author</w:t>
           </w:r>
         </w:p>
       </w:docPartBody>
     </w:docPart>
     <w:docPart>
       <w:docPartPr>
-        <w:name w:val="DA9D2E1C900E4C0FAE742234693407EC"/>
+        <w:name w:val="B6598A119FDC4F3D99A83E920971AD1B"/>
         <w:category>
           <w:name w:val="General"/>
           <w:gallery w:val="placeholder"/>
@@ -26843,25 +26715,26 @@
         <w:behaviors>
           <w:behavior w:val="content"/>
         </w:behaviors>
-        <w:guid w:val="{939EE09D-4FE2-43B9-B14E-592E5DB2B6F7}"/>
+        <w:guid w:val="{34141CC7-24A8-4F8C-B7FE-A5A1C562CA5D}"/>
       </w:docPartPr>
       <w:docPartBody>
         <w:p>
           <w:pPr>
-            <w:pStyle w:val="DA9D2E1C900E4C0FAE742234693407EC"/>
+            <w:pStyle w:val="B6598A119FDC4F3D99A83E920971AD1B3"/>
           </w:pPr>
           <w:r>
             <w:rPr>
               <w:rStyle w:val="PlaceholderText"/>
+              <w:rFonts w:cs="Arial"/>
             </w:rPr>
-            <w:t>Klicka eller tryck här för att ange text.</w:t>
+            <w:t>XXX-XXX 20XX:XX</w:t>
           </w:r>
         </w:p>
       </w:docPartBody>
     </w:docPart>
     <w:docPart>
       <w:docPartPr>
-        <w:name w:val="5C08744F6FD743BCB8E69C62D916FF54"/>
+        <w:name w:val="4DA23F823CD743059801CA6D0B0468E6"/>
         <w:category>
           <w:name w:val="General"/>
           <w:gallery w:val="placeholder"/>
@@ -26872,19 +26745,21 @@
         <w:behaviors>
           <w:behavior w:val="content"/>
         </w:behaviors>
-        <w:guid w:val="{D2711A72-C87B-49FD-91C6-0E8DEE4E153E}"/>
+        <w:guid w:val="{F844046F-D861-4A1F-B6B0-BD57207882B8}"/>
       </w:docPartPr>
       <w:docPartBody>
         <w:p>
           <w:pPr>
-            <w:pStyle w:val="5C08744F6FD743BCB8E69C62D916FF54"/>
+            <w:pStyle w:val="4DA23F823CD743059801CA6D0B0468E63"/>
           </w:pPr>
           <w:r>
             <w:rPr>
-              <w:rStyle w:val="PlaceholderText"/>
-              <w:lang w:val="en-US"/>
+              <w:rFonts w:cs="Arial"/>
+              <w:color w:val="808080" w:themeColor="background1" w:themeShade="80"/>
+              <w:sz w:val="16"/>
+              <w:szCs w:val="16"/>
             </w:rPr>
-            <w:t>Click here to enter year</w:t>
+            <w:t>2024</w:t>
           </w:r>
         </w:p>
       </w:docPartBody>
@@ -26962,7 +26837,8 @@
 <file path=word/glossary/settings.xml><?xml version="1.0" encoding="utf-8"?>
 <w:settings xmlns:mc="http://schemas.openxmlformats.org/markup-compatibility/2006" xmlns:o="urn:schemas-microsoft-com:office:office" xmlns:r="http://schemas.openxmlformats.org/officeDocument/2006/relationships" xmlns:m="http://schemas.openxmlformats.org/officeDocument/2006/math" xmlns:v="urn:schemas-microsoft-com:vml" xmlns:w10="urn:schemas-microsoft-com:office:word" xmlns:w="http://schemas.openxmlformats.org/wordprocessingml/2006/main" xmlns:w14="http://schemas.microsoft.com/office/word/2010/wordml" xmlns:w15="http://schemas.microsoft.com/office/word/2012/wordml" xmlns:w16cex="http://schemas.microsoft.com/office/word/2018/wordml/cex" xmlns:w16cid="http://schemas.microsoft.com/office/word/2016/wordml/cid" xmlns:w16="http://schemas.microsoft.com/office/word/2018/wordml" xmlns:w16du="http://schemas.microsoft.com/office/word/2023/wordml/word16du" xmlns:w16sdtdh="http://schemas.microsoft.com/office/word/2020/wordml/sdtdatahash" xmlns:w16se="http://schemas.microsoft.com/office/word/2015/wordml/symex" xmlns:sl="http://schemas.openxmlformats.org/schemaLibrary/2006/main" mc:Ignorable="w14 w15 w16se w16cid w16 w16cex w16sdtdh w16du">
   <w:view w:val="normal"/>
-  <w:defaultTabStop w:val="720"/>
+  <w:defaultTabStop w:val="1304"/>
+  <w:hyphenationZone w:val="425"/>
   <w:characterSpacingControl w:val="doNotCompress"/>
   <w:compat>
     <w:useFELayout/>
@@ -26971,15 +26847,22 @@
     <w:compatSetting w:name="enableOpenTypeFeatures" w:uri="http://schemas.microsoft.com/office/word" w:val="1"/>
     <w:compatSetting w:name="doNotFlipMirrorIndents" w:uri="http://schemas.microsoft.com/office/word" w:val="1"/>
     <w:compatSetting w:name="differentiateMultirowTableHeaders" w:uri="http://schemas.microsoft.com/office/word" w:val="1"/>
-    <w:compatSetting w:name="useWord2013TrackBottomHyphenation" w:uri="http://schemas.microsoft.com/office/word" w:val="0"/>
+    <w:compatSetting w:name="useWord2013TrackBottomHyphenation" w:uri="http://schemas.microsoft.com/office/word" w:val="1"/>
   </w:compat>
   <w:rsids>
-    <w:rsidRoot w:val="002922CA"/>
-    <w:rsid w:val="000F232C"/>
-    <w:rsid w:val="002922CA"/>
-    <w:rsid w:val="004A5F6F"/>
-    <w:rsid w:val="0051332F"/>
-    <w:rsid w:val="00F32E0B"/>
+    <w:rsidRoot w:val="00250E7A"/>
+    <w:rsid w:val="000A7708"/>
+    <w:rsid w:val="00250E7A"/>
+    <w:rsid w:val="00251862"/>
+    <w:rsid w:val="002F5744"/>
+    <w:rsid w:val="003D27DE"/>
+    <w:rsid w:val="00630E64"/>
+    <w:rsid w:val="007C51BE"/>
+    <w:rsid w:val="007D2897"/>
+    <w:rsid w:val="00885EB7"/>
+    <w:rsid w:val="00B17F4B"/>
+    <w:rsid w:val="00B45D4F"/>
+    <w:rsid w:val="00C607D2"/>
   </w:rsids>
   <m:mathPr>
     <m:mathFont m:val="Cambria Math"/>
@@ -26994,7 +26877,7 @@
     <m:intLim m:val="subSup"/>
     <m:naryLim m:val="undOvr"/>
   </m:mathPr>
-  <w:themeFontLang w:val="en-SE"/>
+  <w:themeFontLang w:val="sv-SE"/>
   <w:clrSchemeMapping w:bg1="light1" w:t1="dark1" w:bg2="light2" w:t2="dark2" w:accent1="accent1" w:accent2="accent2" w:accent3="accent3" w:accent4="accent4" w:accent5="accent5" w:accent6="accent6" w:hyperlink="hyperlink" w:followedHyperlink="followedHyperlink"/>
   <w:decimalSymbol w:val=","/>
   <w:listSeparator w:val=","/>
@@ -27008,11 +26891,9 @@
     <w:rPrDefault>
       <w:rPr>
         <w:rFonts w:asciiTheme="minorHAnsi" w:eastAsiaTheme="minorEastAsia" w:hAnsiTheme="minorHAnsi" w:cstheme="minorBidi"/>
-        <w:kern w:val="2"/>
         <w:sz w:val="22"/>
         <w:szCs w:val="22"/>
-        <w:lang w:val="en-SE" w:eastAsia="en-SE" w:bidi="ar-SA"/>
-        <w14:ligatures w14:val="standardContextual"/>
+        <w:lang w:val="sv-SE" w:eastAsia="sv-SE" w:bidi="ar-SA"/>
       </w:rPr>
     </w:rPrDefault>
     <w:pPrDefault>
@@ -27435,31 +27316,100 @@
     <w:basedOn w:val="DefaultParagraphFont"/>
     <w:uiPriority w:val="99"/>
     <w:semiHidden/>
+    <w:rsid w:val="000A7708"/>
     <w:rPr>
       <w:color w:val="808080"/>
-      <w:lang w:val="en-GB"/>
+      <w:lang w:val="sv-SE"/>
     </w:rPr>
   </w:style>
-  <w:style w:type="paragraph" w:customStyle="1" w:styleId="72714FFEAD75403A9DF1FD106101D594">
-    <w:name w:val="72714FFEAD75403A9DF1FD106101D594"/>
-  </w:style>
-  <w:style w:type="paragraph" w:customStyle="1" w:styleId="D2299DA9F98D4E54846D6F5130F195D6">
-    <w:name w:val="D2299DA9F98D4E54846D6F5130F195D6"/>
-  </w:style>
-  <w:style w:type="paragraph" w:customStyle="1" w:styleId="D91C60F2E5554980AC7426D08A9D8447">
-    <w:name w:val="D91C60F2E5554980AC7426D08A9D8447"/>
-  </w:style>
-  <w:style w:type="paragraph" w:customStyle="1" w:styleId="4A32E121416841BA903F48940FB2D080">
-    <w:name w:val="4A32E121416841BA903F48940FB2D080"/>
-  </w:style>
-  <w:style w:type="paragraph" w:customStyle="1" w:styleId="8B324C2C168F43399DFDD31423B7BADA">
-    <w:name w:val="8B324C2C168F43399DFDD31423B7BADA"/>
-  </w:style>
-  <w:style w:type="paragraph" w:customStyle="1" w:styleId="DA9D2E1C900E4C0FAE742234693407EC">
-    <w:name w:val="DA9D2E1C900E4C0FAE742234693407EC"/>
-  </w:style>
-  <w:style w:type="paragraph" w:customStyle="1" w:styleId="5C08744F6FD743BCB8E69C62D916FF54">
-    <w:name w:val="5C08744F6FD743BCB8E69C62D916FF54"/>
+  <w:style w:type="paragraph" w:customStyle="1" w:styleId="25D3E67935294821B6A887715BCDD8B98">
+    <w:name w:val="25D3E67935294821B6A887715BCDD8B98"/>
+    <w:rsid w:val="000A7708"/>
+    <w:rPr>
+      <w:rFonts w:ascii="Arial" w:eastAsiaTheme="minorHAnsi" w:hAnsi="Arial"/>
+      <w:sz w:val="24"/>
+      <w:lang w:eastAsia="en-US"/>
+    </w:rPr>
+  </w:style>
+  <w:style w:type="paragraph" w:customStyle="1" w:styleId="FE05A6057C9D49DBBF23D0EF113E59BB8">
+    <w:name w:val="FE05A6057C9D49DBBF23D0EF113E59BB8"/>
+    <w:rsid w:val="000A7708"/>
+    <w:rPr>
+      <w:rFonts w:ascii="Arial" w:eastAsiaTheme="minorHAnsi" w:hAnsi="Arial"/>
+      <w:sz w:val="24"/>
+      <w:lang w:eastAsia="en-US"/>
+    </w:rPr>
+  </w:style>
+  <w:style w:type="paragraph" w:customStyle="1" w:styleId="198AB62B60EB43069A84BA859CE92DE88">
+    <w:name w:val="198AB62B60EB43069A84BA859CE92DE88"/>
+    <w:rsid w:val="000A7708"/>
+    <w:pPr>
+      <w:outlineLvl w:val="0"/>
+    </w:pPr>
+    <w:rPr>
+      <w:rFonts w:ascii="Arial" w:eastAsiaTheme="minorHAnsi" w:hAnsi="Arial"/>
+      <w:b/>
+      <w:sz w:val="52"/>
+      <w:lang w:eastAsia="en-US"/>
+    </w:rPr>
+  </w:style>
+  <w:style w:type="paragraph" w:customStyle="1" w:styleId="C310337E93D04FA4B3933BC9681A6ADA8">
+    <w:name w:val="C310337E93D04FA4B3933BC9681A6ADA8"/>
+    <w:rsid w:val="000A7708"/>
+    <w:pPr>
+      <w:numPr>
+        <w:ilvl w:val="1"/>
+      </w:numPr>
+      <w:outlineLvl w:val="1"/>
+    </w:pPr>
+    <w:rPr>
+      <w:rFonts w:ascii="Arial" w:hAnsi="Arial"/>
+      <w:sz w:val="32"/>
+      <w:lang w:eastAsia="en-US"/>
+    </w:rPr>
+  </w:style>
+  <w:style w:type="paragraph" w:customStyle="1" w:styleId="3B18EF167E4149D39059259C3628495B8">
+    <w:name w:val="3B18EF167E4149D39059259C3628495B8"/>
+    <w:rsid w:val="000A7708"/>
+    <w:rPr>
+      <w:rFonts w:ascii="Arial" w:eastAsiaTheme="minorHAnsi" w:hAnsi="Arial"/>
+      <w:b/>
+      <w:caps/>
+      <w:sz w:val="24"/>
+      <w:lang w:eastAsia="en-US"/>
+    </w:rPr>
+  </w:style>
+  <w:style w:type="paragraph" w:customStyle="1" w:styleId="B6598A119FDC4F3D99A83E920971AD1B3">
+    <w:name w:val="B6598A119FDC4F3D99A83E920971AD1B3"/>
+    <w:rsid w:val="000A7708"/>
+    <w:pPr>
+      <w:tabs>
+        <w:tab w:val="center" w:pos="4536"/>
+        <w:tab w:val="right" w:pos="9072"/>
+      </w:tabs>
+      <w:spacing w:after="0" w:line="240" w:lineRule="auto"/>
+    </w:pPr>
+    <w:rPr>
+      <w:rFonts w:ascii="Arial" w:eastAsiaTheme="minorHAnsi" w:hAnsi="Arial"/>
+      <w:sz w:val="20"/>
+      <w:lang w:eastAsia="en-US"/>
+    </w:rPr>
+  </w:style>
+  <w:style w:type="paragraph" w:customStyle="1" w:styleId="4DA23F823CD743059801CA6D0B0468E63">
+    <w:name w:val="4DA23F823CD743059801CA6D0B0468E63"/>
+    <w:rsid w:val="000A7708"/>
+    <w:pPr>
+      <w:tabs>
+        <w:tab w:val="center" w:pos="4536"/>
+        <w:tab w:val="right" w:pos="9072"/>
+      </w:tabs>
+      <w:spacing w:after="0" w:line="240" w:lineRule="auto"/>
+    </w:pPr>
+    <w:rPr>
+      <w:rFonts w:ascii="Arial" w:eastAsiaTheme="minorHAnsi" w:hAnsi="Arial"/>
+      <w:sz w:val="20"/>
+      <w:lang w:eastAsia="en-US"/>
+    </w:rPr>
   </w:style>
 </w:styles>
 </file>

</xml_diff>